<commit_message>
report updated with Q2
</commit_message>
<xml_diff>
--- a/data/report.docx
+++ b/data/report.docx
@@ -988,7 +988,7 @@
             <w10:borderbottom type="single" width="4"/>
             <w10:borderright type="single" width="4"/>
           </v:shape>
-          <o:OLEObject Type="Embed" ProgID="Word.OpenDocumentText.12" ShapeID="_x0000_i1035" DrawAspect="Content" ObjectID="_1555380806" r:id="rId7"/>
+          <o:OLEObject Type="Embed" ProgID="Word.OpenDocumentText.12" ShapeID="_x0000_i1035" DrawAspect="Content" ObjectID="_1555381397" r:id="rId7"/>
         </w:object>
       </w:r>
     </w:p>
@@ -1047,7 +1047,7 @@
             <w10:borderbottom type="single" width="4"/>
             <w10:borderright type="single" width="4"/>
           </v:shape>
-          <o:OLEObject Type="Embed" ProgID="Word.OpenDocumentText.12" ShapeID="_x0000_i1038" DrawAspect="Content" ObjectID="_1555380807" r:id="rId9"/>
+          <o:OLEObject Type="Embed" ProgID="Word.OpenDocumentText.12" ShapeID="_x0000_i1038" DrawAspect="Content" ObjectID="_1555381398" r:id="rId9"/>
         </w:object>
       </w:r>
     </w:p>
@@ -1090,7 +1090,7 @@
             <w10:borderbottom type="single" width="4"/>
             <w10:borderright type="single" width="4"/>
           </v:shape>
-          <o:OLEObject Type="Embed" ProgID="Word.OpenDocumentText.12" ShapeID="_x0000_i1040" DrawAspect="Content" ObjectID="_1555380808" r:id="rId11"/>
+          <o:OLEObject Type="Embed" ProgID="Word.OpenDocumentText.12" ShapeID="_x0000_i1040" DrawAspect="Content" ObjectID="_1555381399" r:id="rId11"/>
         </w:object>
       </w:r>
     </w:p>
@@ -1133,7 +1133,7 @@
             <w10:borderbottom type="single" width="4"/>
             <w10:borderright type="single" width="4"/>
           </v:shape>
-          <o:OLEObject Type="Embed" ProgID="Word.OpenDocumentText.12" ShapeID="_x0000_i1062" DrawAspect="Content" ObjectID="_1555380809" r:id="rId13"/>
+          <o:OLEObject Type="Embed" ProgID="Word.OpenDocumentText.12" ShapeID="_x0000_i1062" DrawAspect="Content" ObjectID="_1555381400" r:id="rId13"/>
         </w:object>
       </w:r>
     </w:p>
@@ -1210,7 +1210,7 @@
             <w10:borderbottom type="single" width="4"/>
             <w10:borderright type="single" width="4"/>
           </v:shape>
-          <o:OLEObject Type="Embed" ProgID="Word.OpenDocumentText.12" ShapeID="_x0000_i1049" DrawAspect="Content" ObjectID="_1555380810" r:id="rId15"/>
+          <o:OLEObject Type="Embed" ProgID="Word.OpenDocumentText.12" ShapeID="_x0000_i1049" DrawAspect="Content" ObjectID="_1555381401" r:id="rId15"/>
         </w:object>
       </w:r>
     </w:p>
@@ -1269,7 +1269,7 @@
             <w10:borderbottom type="single" width="4"/>
             <w10:borderright type="single" width="4"/>
           </v:shape>
-          <o:OLEObject Type="Embed" ProgID="Word.OpenDocumentText.12" ShapeID="_x0000_i1051" DrawAspect="Content" ObjectID="_1555380811" r:id="rId17"/>
+          <o:OLEObject Type="Embed" ProgID="Word.OpenDocumentText.12" ShapeID="_x0000_i1051" DrawAspect="Content" ObjectID="_1555381402" r:id="rId17"/>
         </w:object>
       </w:r>
     </w:p>
@@ -1349,7 +1349,7 @@
             <w10:borderbottom type="single" width="4"/>
             <w10:borderright type="single" width="4"/>
           </v:shape>
-          <o:OLEObject Type="Embed" ProgID="Word.OpenDocumentText.12" ShapeID="_x0000_i1060" DrawAspect="Content" ObjectID="_1555380812" r:id="rId19"/>
+          <o:OLEObject Type="Embed" ProgID="Word.OpenDocumentText.12" ShapeID="_x0000_i1060" DrawAspect="Content" ObjectID="_1555381403" r:id="rId19"/>
         </w:object>
       </w:r>
     </w:p>
@@ -1402,7 +1402,7 @@
             <w10:borderbottom type="single" width="4"/>
             <w10:borderright type="single" width="4"/>
           </v:shape>
-          <o:OLEObject Type="Embed" ProgID="Word.OpenDocumentText.12" ShapeID="_x0000_i1070" DrawAspect="Content" ObjectID="_1555380813" r:id="rId21"/>
+          <o:OLEObject Type="Embed" ProgID="Word.OpenDocumentText.12" ShapeID="_x0000_i1070" DrawAspect="Content" ObjectID="_1555381404" r:id="rId21"/>
         </w:object>
       </w:r>
     </w:p>
@@ -1488,10 +1488,14 @@
           <w:sz w:val="24"/>
         </w:rPr>
         <w:object w:dxaOrig="9360" w:dyaOrig="3504">
-          <v:shape id="_x0000_i1074" type="#_x0000_t75" style="width:468pt;height:175.1pt" o:ole="">
+          <v:shape id="_x0000_i1074" type="#_x0000_t75" style="width:468pt;height:175.1pt" o:ole="" o:bordertopcolor="this" o:borderleftcolor="this" o:borderbottomcolor="this" o:borderrightcolor="this">
             <v:imagedata r:id="rId22" o:title=""/>
+            <w10:bordertop type="single" width="4"/>
+            <w10:borderleft type="single" width="4"/>
+            <w10:borderbottom type="single" width="4"/>
+            <w10:borderright type="single" width="4"/>
           </v:shape>
-          <o:OLEObject Type="Embed" ProgID="Word.OpenDocumentText.12" ShapeID="_x0000_i1074" DrawAspect="Content" ObjectID="_1555380814" r:id="rId23"/>
+          <o:OLEObject Type="Embed" ProgID="Word.OpenDocumentText.12" ShapeID="_x0000_i1074" DrawAspect="Content" ObjectID="_1555381405" r:id="rId23"/>
         </w:object>
       </w:r>
     </w:p>
@@ -1527,10 +1531,14 @@
           <w:sz w:val="24"/>
         </w:rPr>
         <w:object w:dxaOrig="9360" w:dyaOrig="918">
-          <v:shape id="_x0000_i1077" type="#_x0000_t75" style="width:468pt;height:45.8pt" o:ole="">
+          <v:shape id="_x0000_i1077" type="#_x0000_t75" style="width:468pt;height:45.8pt" o:ole="" o:bordertopcolor="this" o:borderleftcolor="this" o:borderbottomcolor="this" o:borderrightcolor="this">
             <v:imagedata r:id="rId24" o:title=""/>
+            <w10:bordertop type="single" width="4"/>
+            <w10:borderleft type="single" width="4"/>
+            <w10:borderbottom type="single" width="4"/>
+            <w10:borderright type="single" width="4"/>
           </v:shape>
-          <o:OLEObject Type="Embed" ProgID="Word.OpenDocumentText.12" ShapeID="_x0000_i1077" DrawAspect="Content" ObjectID="_1555380815" r:id="rId25"/>
+          <o:OLEObject Type="Embed" ProgID="Word.OpenDocumentText.12" ShapeID="_x0000_i1077" DrawAspect="Content" ObjectID="_1555381406" r:id="rId25"/>
         </w:object>
       </w:r>
     </w:p>
@@ -1538,12 +1546,241 @@
       <w:pPr>
         <w:spacing w:before="240"/>
         <w:rPr>
-          <w:rFonts w:ascii="Times New Roman" w:hAnsi="Times New Roman" w:cs="Times New Roman"/>
-          <w:sz w:val="24"/>
-        </w:rPr>
-      </w:pPr>
-      <w:bookmarkStart w:id="10" w:name="_GoBack"/>
-      <w:bookmarkEnd w:id="10"/>
+          <w:rFonts w:ascii="Consolas" w:hAnsi="Consolas" w:cs="Times New Roman"/>
+          <w:sz w:val="24"/>
+        </w:rPr>
+      </w:pPr>
+      <w:r>
+        <w:rPr>
+          <w:rFonts w:ascii="Times New Roman" w:hAnsi="Times New Roman" w:cs="Times New Roman"/>
+          <w:sz w:val="24"/>
+        </w:rPr>
+        <w:t xml:space="preserve">Defining the </w:t>
+      </w:r>
+      <w:proofErr w:type="spellStart"/>
+      <w:r>
+        <w:rPr>
+          <w:rFonts w:ascii="Consolas" w:hAnsi="Consolas" w:cs="Times New Roman"/>
+          <w:sz w:val="24"/>
+        </w:rPr>
+        <w:t>StructType</w:t>
+      </w:r>
+      <w:proofErr w:type="spellEnd"/>
+      <w:r>
+        <w:rPr>
+          <w:rFonts w:ascii="Consolas" w:hAnsi="Consolas" w:cs="Times New Roman"/>
+          <w:sz w:val="24"/>
+        </w:rPr>
+        <w:t>:</w:t>
+      </w:r>
+    </w:p>
+    <w:bookmarkStart w:id="10" w:name="_MON_1555380984"/>
+    <w:bookmarkEnd w:id="10"/>
+    <w:p>
+      <w:pPr>
+        <w:spacing w:before="240"/>
+        <w:rPr>
+          <w:rFonts w:ascii="Times New Roman" w:hAnsi="Times New Roman" w:cs="Times New Roman"/>
+          <w:sz w:val="24"/>
+        </w:rPr>
+      </w:pPr>
+      <w:r>
+        <w:rPr>
+          <w:rFonts w:ascii="Times New Roman" w:hAnsi="Times New Roman" w:cs="Times New Roman"/>
+          <w:sz w:val="24"/>
+        </w:rPr>
+        <w:object w:dxaOrig="9360" w:dyaOrig="5115">
+          <v:shape id="_x0000_i1080" type="#_x0000_t75" style="width:468pt;height:256.1pt" o:ole="" o:bordertopcolor="this" o:borderleftcolor="this" o:borderbottomcolor="this" o:borderrightcolor="this">
+            <v:imagedata r:id="rId26" o:title=""/>
+            <w10:bordertop type="single" width="4"/>
+            <w10:borderleft type="single" width="4"/>
+            <w10:borderbottom type="single" width="4"/>
+            <w10:borderright type="single" width="4"/>
+          </v:shape>
+          <o:OLEObject Type="Embed" ProgID="Word.OpenDocumentText.12" ShapeID="_x0000_i1080" DrawAspect="Content" ObjectID="_1555381407" r:id="rId27"/>
+        </w:object>
+      </w:r>
+    </w:p>
+    <w:p>
+      <w:pPr>
+        <w:rPr>
+          <w:rFonts w:ascii="Times New Roman" w:hAnsi="Times New Roman" w:cs="Times New Roman"/>
+          <w:sz w:val="24"/>
+        </w:rPr>
+      </w:pPr>
+      <w:r>
+        <w:rPr>
+          <w:rFonts w:ascii="Times New Roman" w:hAnsi="Times New Roman" w:cs="Times New Roman"/>
+          <w:sz w:val="24"/>
+        </w:rPr>
+        <w:br w:type="page"/>
+      </w:r>
+    </w:p>
+    <w:p>
+      <w:pPr>
+        <w:spacing w:before="240"/>
+        <w:rPr>
+          <w:rFonts w:ascii="Times New Roman" w:hAnsi="Times New Roman" w:cs="Times New Roman"/>
+          <w:sz w:val="24"/>
+        </w:rPr>
+      </w:pPr>
+      <w:r>
+        <w:rPr>
+          <w:rFonts w:ascii="Times New Roman" w:hAnsi="Times New Roman" w:cs="Times New Roman"/>
+          <w:sz w:val="24"/>
+        </w:rPr>
+        <w:lastRenderedPageBreak/>
+        <w:t>DataFrame:</w:t>
+      </w:r>
+    </w:p>
+    <w:bookmarkStart w:id="11" w:name="_MON_1555381022"/>
+    <w:bookmarkEnd w:id="11"/>
+    <w:p>
+      <w:pPr>
+        <w:spacing w:before="240"/>
+        <w:rPr>
+          <w:rFonts w:ascii="Times New Roman" w:hAnsi="Times New Roman" w:cs="Times New Roman"/>
+          <w:sz w:val="24"/>
+        </w:rPr>
+      </w:pPr>
+      <w:r>
+        <w:rPr>
+          <w:rFonts w:ascii="Times New Roman" w:hAnsi="Times New Roman" w:cs="Times New Roman"/>
+          <w:sz w:val="24"/>
+        </w:rPr>
+        <w:object w:dxaOrig="9360" w:dyaOrig="6264">
+          <v:shape id="_x0000_i1101" type="#_x0000_t75" style="width:468pt;height:313.35pt" o:ole="">
+            <v:imagedata r:id="rId28" o:title=""/>
+            <w10:bordertop type="single" width="4"/>
+            <w10:borderleft type="single" width="4"/>
+            <w10:borderbottom type="single" width="4"/>
+            <w10:borderright type="single" width="4"/>
+          </v:shape>
+          <o:OLEObject Type="Embed" ProgID="Word.OpenDocumentText.12" ShapeID="_x0000_i1101" DrawAspect="Content" ObjectID="_1555381408" r:id="rId29"/>
+        </w:object>
+      </w:r>
+    </w:p>
+    <w:p>
+      <w:pPr>
+        <w:spacing w:before="240"/>
+        <w:rPr>
+          <w:rFonts w:ascii="Times New Roman" w:hAnsi="Times New Roman" w:cs="Times New Roman"/>
+          <w:sz w:val="24"/>
+        </w:rPr>
+      </w:pPr>
+      <w:r>
+        <w:rPr>
+          <w:rFonts w:ascii="Times New Roman" w:hAnsi="Times New Roman" w:cs="Times New Roman"/>
+          <w:sz w:val="24"/>
+        </w:rPr>
+        <w:t>Using UDF to create dataset:</w:t>
+      </w:r>
+    </w:p>
+    <w:bookmarkStart w:id="12" w:name="_MON_1555381115"/>
+    <w:bookmarkEnd w:id="12"/>
+    <w:p>
+      <w:pPr>
+        <w:spacing w:before="240"/>
+        <w:rPr>
+          <w:rFonts w:ascii="Times New Roman" w:hAnsi="Times New Roman" w:cs="Times New Roman"/>
+          <w:sz w:val="24"/>
+        </w:rPr>
+      </w:pPr>
+      <w:r>
+        <w:rPr>
+          <w:rFonts w:ascii="Times New Roman" w:hAnsi="Times New Roman" w:cs="Times New Roman"/>
+          <w:sz w:val="24"/>
+        </w:rPr>
+        <w:object w:dxaOrig="9360" w:dyaOrig="3688">
+          <v:shape id="_x0000_i1103" type="#_x0000_t75" style="width:468pt;height:184.1pt" o:ole="">
+            <v:imagedata r:id="rId30" o:title=""/>
+          </v:shape>
+          <o:OLEObject Type="Embed" ProgID="Word.OpenDocumentText.12" ShapeID="_x0000_i1103" DrawAspect="Content" ObjectID="_1555381409" r:id="rId31"/>
+        </w:object>
+      </w:r>
+    </w:p>
+    <w:p>
+      <w:pPr>
+        <w:rPr>
+          <w:rFonts w:ascii="Times New Roman" w:hAnsi="Times New Roman" w:cs="Times New Roman"/>
+          <w:b/>
+          <w:sz w:val="24"/>
+        </w:rPr>
+      </w:pPr>
+      <w:r>
+        <w:rPr>
+          <w:rFonts w:ascii="Times New Roman" w:hAnsi="Times New Roman" w:cs="Times New Roman"/>
+          <w:b/>
+          <w:sz w:val="24"/>
+        </w:rPr>
+        <w:br w:type="page"/>
+      </w:r>
+    </w:p>
+    <w:p>
+      <w:pPr>
+        <w:spacing w:before="240"/>
+        <w:rPr>
+          <w:rFonts w:ascii="Times New Roman" w:hAnsi="Times New Roman" w:cs="Times New Roman"/>
+          <w:sz w:val="24"/>
+        </w:rPr>
+      </w:pPr>
+      <w:bookmarkStart w:id="13" w:name="_GoBack"/>
+      <w:bookmarkEnd w:id="13"/>
+      <w:r>
+        <w:rPr>
+          <w:rFonts w:ascii="Times New Roman" w:hAnsi="Times New Roman" w:cs="Times New Roman"/>
+          <w:b/>
+          <w:sz w:val="24"/>
+        </w:rPr>
+        <w:lastRenderedPageBreak/>
+        <w:t>Part b:</w:t>
+      </w:r>
+      <w:r>
+        <w:rPr>
+          <w:rFonts w:ascii="Times New Roman" w:hAnsi="Times New Roman" w:cs="Times New Roman"/>
+          <w:sz w:val="24"/>
+        </w:rPr>
+        <w:t xml:space="preserve"> </w:t>
+      </w:r>
+      <w:r>
+        <w:rPr>
+          <w:rFonts w:ascii="Times New Roman" w:hAnsi="Times New Roman" w:cs="Times New Roman"/>
+          <w:sz w:val="24"/>
+        </w:rPr>
+        <w:t>Surface area column added:</w:t>
+      </w:r>
+    </w:p>
+    <w:bookmarkStart w:id="14" w:name="_MON_1555381250"/>
+    <w:bookmarkEnd w:id="14"/>
+    <w:p>
+      <w:pPr>
+        <w:spacing w:before="240"/>
+        <w:rPr>
+          <w:rFonts w:ascii="Times New Roman" w:hAnsi="Times New Roman" w:cs="Times New Roman"/>
+          <w:sz w:val="24"/>
+        </w:rPr>
+      </w:pPr>
+      <w:r>
+        <w:rPr>
+          <w:rFonts w:ascii="Times New Roman" w:hAnsi="Times New Roman" w:cs="Times New Roman"/>
+          <w:sz w:val="24"/>
+        </w:rPr>
+        <w:object w:dxaOrig="9360" w:dyaOrig="6267">
+          <v:shape id="_x0000_i1099" type="#_x0000_t75" style="width:468pt;height:313.35pt" o:ole="">
+            <v:imagedata r:id="rId32" o:title=""/>
+          </v:shape>
+          <o:OLEObject Type="Embed" ProgID="Word.OpenDocumentText.12" ShapeID="_x0000_i1099" DrawAspect="Content" ObjectID="_1555381410" r:id="rId33"/>
+        </w:object>
+      </w:r>
+    </w:p>
+    <w:p>
+      <w:pPr>
+        <w:spacing w:before="240"/>
+        <w:rPr>
+          <w:rFonts w:ascii="Times New Roman" w:hAnsi="Times New Roman" w:cs="Times New Roman"/>
+          <w:sz w:val="24"/>
+        </w:rPr>
+      </w:pPr>
     </w:p>
     <w:p>
       <w:pPr>
@@ -1555,7 +1792,7 @@
       </w:pPr>
     </w:p>
     <w:sectPr>
-      <w:footerReference w:type="default" r:id="rId26"/>
+      <w:footerReference w:type="default" r:id="rId34"/>
       <w:pgSz w:w="12240" w:h="15840"/>
       <w:pgMar w:top="1080" w:right="1440" w:bottom="1080" w:left="1440" w:header="720" w:footer="720" w:gutter="0"/>
       <w:cols w:space="720"/>

</xml_diff>

<commit_message>
report done: question 3
</commit_message>
<xml_diff>
--- a/data/report.docx
+++ b/data/report.docx
@@ -988,7 +988,7 @@
             <w10:borderbottom type="single" width="4"/>
             <w10:borderright type="single" width="4"/>
           </v:shape>
-          <o:OLEObject Type="Embed" ProgID="Word.OpenDocumentText.12" ShapeID="_x0000_i1035" DrawAspect="Content" ObjectID="_1555381397" r:id="rId7"/>
+          <o:OLEObject Type="Embed" ProgID="Word.OpenDocumentText.12" ShapeID="_x0000_i1035" DrawAspect="Content" ObjectID="_1555382584" r:id="rId7"/>
         </w:object>
       </w:r>
     </w:p>
@@ -1047,7 +1047,7 @@
             <w10:borderbottom type="single" width="4"/>
             <w10:borderright type="single" width="4"/>
           </v:shape>
-          <o:OLEObject Type="Embed" ProgID="Word.OpenDocumentText.12" ShapeID="_x0000_i1038" DrawAspect="Content" ObjectID="_1555381398" r:id="rId9"/>
+          <o:OLEObject Type="Embed" ProgID="Word.OpenDocumentText.12" ShapeID="_x0000_i1038" DrawAspect="Content" ObjectID="_1555382585" r:id="rId9"/>
         </w:object>
       </w:r>
     </w:p>
@@ -1090,7 +1090,7 @@
             <w10:borderbottom type="single" width="4"/>
             <w10:borderright type="single" width="4"/>
           </v:shape>
-          <o:OLEObject Type="Embed" ProgID="Word.OpenDocumentText.12" ShapeID="_x0000_i1040" DrawAspect="Content" ObjectID="_1555381399" r:id="rId11"/>
+          <o:OLEObject Type="Embed" ProgID="Word.OpenDocumentText.12" ShapeID="_x0000_i1040" DrawAspect="Content" ObjectID="_1555382586" r:id="rId11"/>
         </w:object>
       </w:r>
     </w:p>
@@ -1133,7 +1133,7 @@
             <w10:borderbottom type="single" width="4"/>
             <w10:borderright type="single" width="4"/>
           </v:shape>
-          <o:OLEObject Type="Embed" ProgID="Word.OpenDocumentText.12" ShapeID="_x0000_i1062" DrawAspect="Content" ObjectID="_1555381400" r:id="rId13"/>
+          <o:OLEObject Type="Embed" ProgID="Word.OpenDocumentText.12" ShapeID="_x0000_i1062" DrawAspect="Content" ObjectID="_1555382587" r:id="rId13"/>
         </w:object>
       </w:r>
     </w:p>
@@ -1210,7 +1210,7 @@
             <w10:borderbottom type="single" width="4"/>
             <w10:borderright type="single" width="4"/>
           </v:shape>
-          <o:OLEObject Type="Embed" ProgID="Word.OpenDocumentText.12" ShapeID="_x0000_i1049" DrawAspect="Content" ObjectID="_1555381401" r:id="rId15"/>
+          <o:OLEObject Type="Embed" ProgID="Word.OpenDocumentText.12" ShapeID="_x0000_i1049" DrawAspect="Content" ObjectID="_1555382588" r:id="rId15"/>
         </w:object>
       </w:r>
     </w:p>
@@ -1269,7 +1269,7 @@
             <w10:borderbottom type="single" width="4"/>
             <w10:borderright type="single" width="4"/>
           </v:shape>
-          <o:OLEObject Type="Embed" ProgID="Word.OpenDocumentText.12" ShapeID="_x0000_i1051" DrawAspect="Content" ObjectID="_1555381402" r:id="rId17"/>
+          <o:OLEObject Type="Embed" ProgID="Word.OpenDocumentText.12" ShapeID="_x0000_i1051" DrawAspect="Content" ObjectID="_1555382589" r:id="rId17"/>
         </w:object>
       </w:r>
     </w:p>
@@ -1349,7 +1349,7 @@
             <w10:borderbottom type="single" width="4"/>
             <w10:borderright type="single" width="4"/>
           </v:shape>
-          <o:OLEObject Type="Embed" ProgID="Word.OpenDocumentText.12" ShapeID="_x0000_i1060" DrawAspect="Content" ObjectID="_1555381403" r:id="rId19"/>
+          <o:OLEObject Type="Embed" ProgID="Word.OpenDocumentText.12" ShapeID="_x0000_i1060" DrawAspect="Content" ObjectID="_1555382590" r:id="rId19"/>
         </w:object>
       </w:r>
     </w:p>
@@ -1402,7 +1402,7 @@
             <w10:borderbottom type="single" width="4"/>
             <w10:borderright type="single" width="4"/>
           </v:shape>
-          <o:OLEObject Type="Embed" ProgID="Word.OpenDocumentText.12" ShapeID="_x0000_i1070" DrawAspect="Content" ObjectID="_1555381404" r:id="rId21"/>
+          <o:OLEObject Type="Embed" ProgID="Word.OpenDocumentText.12" ShapeID="_x0000_i1070" DrawAspect="Content" ObjectID="_1555382591" r:id="rId21"/>
         </w:object>
       </w:r>
     </w:p>
@@ -1495,7 +1495,7 @@
             <w10:borderbottom type="single" width="4"/>
             <w10:borderright type="single" width="4"/>
           </v:shape>
-          <o:OLEObject Type="Embed" ProgID="Word.OpenDocumentText.12" ShapeID="_x0000_i1074" DrawAspect="Content" ObjectID="_1555381405" r:id="rId23"/>
+          <o:OLEObject Type="Embed" ProgID="Word.OpenDocumentText.12" ShapeID="_x0000_i1074" DrawAspect="Content" ObjectID="_1555382592" r:id="rId23"/>
         </w:object>
       </w:r>
     </w:p>
@@ -1538,7 +1538,7 @@
             <w10:borderbottom type="single" width="4"/>
             <w10:borderright type="single" width="4"/>
           </v:shape>
-          <o:OLEObject Type="Embed" ProgID="Word.OpenDocumentText.12" ShapeID="_x0000_i1077" DrawAspect="Content" ObjectID="_1555381406" r:id="rId25"/>
+          <o:OLEObject Type="Embed" ProgID="Word.OpenDocumentText.12" ShapeID="_x0000_i1077" DrawAspect="Content" ObjectID="_1555382593" r:id="rId25"/>
         </w:object>
       </w:r>
     </w:p>
@@ -1597,7 +1597,7 @@
             <w10:borderbottom type="single" width="4"/>
             <w10:borderright type="single" width="4"/>
           </v:shape>
-          <o:OLEObject Type="Embed" ProgID="Word.OpenDocumentText.12" ShapeID="_x0000_i1080" DrawAspect="Content" ObjectID="_1555381407" r:id="rId27"/>
+          <o:OLEObject Type="Embed" ProgID="Word.OpenDocumentText.12" ShapeID="_x0000_i1080" DrawAspect="Content" ObjectID="_1555382594" r:id="rId27"/>
         </w:object>
       </w:r>
     </w:p>
@@ -1656,7 +1656,7 @@
             <w10:borderbottom type="single" width="4"/>
             <w10:borderright type="single" width="4"/>
           </v:shape>
-          <o:OLEObject Type="Embed" ProgID="Word.OpenDocumentText.12" ShapeID="_x0000_i1101" DrawAspect="Content" ObjectID="_1555381408" r:id="rId29"/>
+          <o:OLEObject Type="Embed" ProgID="Word.OpenDocumentText.12" ShapeID="_x0000_i1101" DrawAspect="Content" ObjectID="_1555382595" r:id="rId29"/>
         </w:object>
       </w:r>
     </w:p>
@@ -1692,10 +1692,14 @@
           <w:sz w:val="24"/>
         </w:rPr>
         <w:object w:dxaOrig="9360" w:dyaOrig="3688">
-          <v:shape id="_x0000_i1103" type="#_x0000_t75" style="width:468pt;height:184.1pt" o:ole="">
+          <v:shape id="_x0000_i1103" type="#_x0000_t75" style="width:468pt;height:184.1pt" o:ole="" o:bordertopcolor="this" o:borderleftcolor="this" o:borderbottomcolor="this" o:borderrightcolor="this">
             <v:imagedata r:id="rId30" o:title=""/>
+            <w10:bordertop type="single" width="4"/>
+            <w10:borderleft type="single" width="4"/>
+            <w10:borderbottom type="single" width="4"/>
+            <w10:borderright type="single" width="4"/>
           </v:shape>
-          <o:OLEObject Type="Embed" ProgID="Word.OpenDocumentText.12" ShapeID="_x0000_i1103" DrawAspect="Content" ObjectID="_1555381409" r:id="rId31"/>
+          <o:OLEObject Type="Embed" ProgID="Word.OpenDocumentText.12" ShapeID="_x0000_i1103" DrawAspect="Content" ObjectID="_1555382596" r:id="rId31"/>
         </w:object>
       </w:r>
     </w:p>
@@ -1724,8 +1728,6 @@
           <w:sz w:val="24"/>
         </w:rPr>
       </w:pPr>
-      <w:bookmarkStart w:id="13" w:name="_GoBack"/>
-      <w:bookmarkEnd w:id="13"/>
       <w:r>
         <w:rPr>
           <w:rFonts w:ascii="Times New Roman" w:hAnsi="Times New Roman" w:cs="Times New Roman"/>
@@ -1750,7 +1752,77 @@
         <w:t>Surface area column added:</w:t>
       </w:r>
     </w:p>
-    <w:bookmarkStart w:id="14" w:name="_MON_1555381250"/>
+    <w:bookmarkStart w:id="13" w:name="_MON_1555381250"/>
+    <w:bookmarkEnd w:id="13"/>
+    <w:p>
+      <w:pPr>
+        <w:spacing w:before="240"/>
+        <w:rPr>
+          <w:rFonts w:ascii="Times New Roman" w:hAnsi="Times New Roman" w:cs="Times New Roman"/>
+          <w:sz w:val="24"/>
+        </w:rPr>
+      </w:pPr>
+      <w:r>
+        <w:rPr>
+          <w:rFonts w:ascii="Times New Roman" w:hAnsi="Times New Roman" w:cs="Times New Roman"/>
+          <w:sz w:val="24"/>
+        </w:rPr>
+        <w:object w:dxaOrig="9360" w:dyaOrig="6267">
+          <v:shape id="_x0000_i1099" type="#_x0000_t75" style="width:468pt;height:313.35pt" o:ole="" o:bordertopcolor="this" o:borderleftcolor="this" o:borderbottomcolor="this" o:borderrightcolor="this">
+            <v:imagedata r:id="rId32" o:title=""/>
+            <w10:bordertop type="single" width="4"/>
+            <w10:borderleft type="single" width="4"/>
+            <w10:borderbottom type="single" width="4"/>
+            <w10:borderright type="single" width="4"/>
+          </v:shape>
+          <o:OLEObject Type="Embed" ProgID="Word.OpenDocumentText.12" ShapeID="_x0000_i1099" DrawAspect="Content" ObjectID="_1555382597" r:id="rId33"/>
+        </w:object>
+      </w:r>
+    </w:p>
+    <w:p>
+      <w:pPr>
+        <w:spacing w:before="240"/>
+        <w:rPr>
+          <w:rFonts w:ascii="Times New Roman" w:hAnsi="Times New Roman" w:cs="Times New Roman"/>
+          <w:sz w:val="24"/>
+        </w:rPr>
+      </w:pPr>
+    </w:p>
+    <w:p>
+      <w:pPr>
+        <w:spacing w:before="240"/>
+        <w:rPr>
+          <w:rFonts w:ascii="Times New Roman" w:hAnsi="Times New Roman" w:cs="Times New Roman"/>
+          <w:b/>
+          <w:sz w:val="24"/>
+        </w:rPr>
+      </w:pPr>
+      <w:r>
+        <w:rPr>
+          <w:rFonts w:ascii="Times New Roman" w:hAnsi="Times New Roman" w:cs="Times New Roman"/>
+          <w:b/>
+          <w:sz w:val="24"/>
+        </w:rPr>
+        <w:t>Question 3: Sentiment Analysis</w:t>
+      </w:r>
+    </w:p>
+    <w:p>
+      <w:pPr>
+        <w:spacing w:before="240"/>
+        <w:rPr>
+          <w:rFonts w:ascii="Times New Roman" w:hAnsi="Times New Roman" w:cs="Times New Roman"/>
+          <w:sz w:val="24"/>
+        </w:rPr>
+      </w:pPr>
+      <w:r>
+        <w:rPr>
+          <w:rFonts w:ascii="Times New Roman" w:hAnsi="Times New Roman" w:cs="Times New Roman"/>
+          <w:sz w:val="24"/>
+        </w:rPr>
+        <w:t>Guller pg. 199</w:t>
+      </w:r>
+    </w:p>
+    <w:bookmarkStart w:id="14" w:name="_MON_1555381685"/>
     <w:bookmarkEnd w:id="14"/>
     <w:p>
       <w:pPr>
@@ -1765,11 +1837,11 @@
           <w:rFonts w:ascii="Times New Roman" w:hAnsi="Times New Roman" w:cs="Times New Roman"/>
           <w:sz w:val="24"/>
         </w:rPr>
-        <w:object w:dxaOrig="9360" w:dyaOrig="6267">
-          <v:shape id="_x0000_i1099" type="#_x0000_t75" style="width:468pt;height:313.35pt" o:ole="">
-            <v:imagedata r:id="rId32" o:title=""/>
+        <w:object w:dxaOrig="9360" w:dyaOrig="647">
+          <v:shape id="_x0000_i1107" type="#_x0000_t75" style="width:468pt;height:32.75pt" o:ole="">
+            <v:imagedata r:id="rId34" o:title=""/>
           </v:shape>
-          <o:OLEObject Type="Embed" ProgID="Word.OpenDocumentText.12" ShapeID="_x0000_i1099" DrawAspect="Content" ObjectID="_1555381410" r:id="rId33"/>
+          <o:OLEObject Type="Embed" ProgID="Word.OpenDocumentText.12" ShapeID="_x0000_i1107" DrawAspect="Content" ObjectID="_1555382598" r:id="rId35"/>
         </w:object>
       </w:r>
     </w:p>
@@ -1781,18 +1853,626 @@
           <w:sz w:val="24"/>
         </w:rPr>
       </w:pPr>
-    </w:p>
-    <w:p>
-      <w:pPr>
-        <w:spacing w:before="240"/>
-        <w:rPr>
-          <w:rFonts w:ascii="Times New Roman" w:hAnsi="Times New Roman" w:cs="Times New Roman"/>
-          <w:sz w:val="24"/>
-        </w:rPr>
-      </w:pPr>
+      <w:r>
+        <w:rPr>
+          <w:rFonts w:ascii="Times New Roman" w:hAnsi="Times New Roman" w:cs="Times New Roman"/>
+          <w:sz w:val="24"/>
+        </w:rPr>
+        <w:t xml:space="preserve">Using the </w:t>
+      </w:r>
+      <w:proofErr w:type="spellStart"/>
+      <w:r>
+        <w:rPr>
+          <w:rFonts w:ascii="Times New Roman" w:hAnsi="Times New Roman" w:cs="Times New Roman"/>
+          <w:sz w:val="24"/>
+        </w:rPr>
+        <w:t>SparkContext</w:t>
+      </w:r>
+      <w:proofErr w:type="spellEnd"/>
+      <w:r>
+        <w:rPr>
+          <w:rFonts w:ascii="Times New Roman" w:hAnsi="Times New Roman" w:cs="Times New Roman"/>
+          <w:sz w:val="24"/>
+        </w:rPr>
+        <w:t xml:space="preserve"> and </w:t>
+      </w:r>
+      <w:proofErr w:type="spellStart"/>
+      <w:r>
+        <w:rPr>
+          <w:rFonts w:ascii="Times New Roman" w:hAnsi="Times New Roman" w:cs="Times New Roman"/>
+          <w:sz w:val="24"/>
+        </w:rPr>
+        <w:t>SparkConf</w:t>
+      </w:r>
+      <w:proofErr w:type="spellEnd"/>
+      <w:r>
+        <w:rPr>
+          <w:rFonts w:ascii="Times New Roman" w:hAnsi="Times New Roman" w:cs="Times New Roman"/>
+          <w:sz w:val="24"/>
+        </w:rPr>
+        <w:t xml:space="preserve"> to create RDDs:</w:t>
+      </w:r>
+    </w:p>
+    <w:bookmarkStart w:id="15" w:name="_MON_1555381816"/>
+    <w:bookmarkEnd w:id="15"/>
+    <w:p>
+      <w:pPr>
+        <w:spacing w:before="240"/>
+        <w:rPr>
+          <w:rFonts w:ascii="Times New Roman" w:hAnsi="Times New Roman" w:cs="Times New Roman"/>
+          <w:sz w:val="24"/>
+        </w:rPr>
+      </w:pPr>
+      <w:r>
+        <w:rPr>
+          <w:rFonts w:ascii="Times New Roman" w:hAnsi="Times New Roman" w:cs="Times New Roman"/>
+          <w:sz w:val="24"/>
+        </w:rPr>
+        <w:object w:dxaOrig="9360" w:dyaOrig="6502">
+          <v:shape id="_x0000_i1111" type="#_x0000_t75" style="width:468pt;height:324.8pt" o:ole="">
+            <v:imagedata r:id="rId36" o:title=""/>
+          </v:shape>
+          <o:OLEObject Type="Embed" ProgID="Word.OpenDocumentText.12" ShapeID="_x0000_i1111" DrawAspect="Content" ObjectID="_1555382599" r:id="rId37"/>
+        </w:object>
+      </w:r>
+    </w:p>
+    <w:p>
+      <w:pPr>
+        <w:spacing w:before="240"/>
+        <w:rPr>
+          <w:rFonts w:ascii="Times New Roman" w:hAnsi="Times New Roman" w:cs="Times New Roman"/>
+          <w:sz w:val="24"/>
+        </w:rPr>
+      </w:pPr>
+      <w:r>
+        <w:rPr>
+          <w:rFonts w:ascii="Times New Roman" w:hAnsi="Times New Roman" w:cs="Times New Roman"/>
+          <w:sz w:val="24"/>
+        </w:rPr>
+        <w:t>Parsing data</w:t>
+      </w:r>
+      <w:r>
+        <w:rPr>
+          <w:rFonts w:ascii="Times New Roman" w:hAnsi="Times New Roman" w:cs="Times New Roman"/>
+          <w:sz w:val="24"/>
+        </w:rPr>
+        <w:t>:</w:t>
+      </w:r>
+    </w:p>
+    <w:bookmarkStart w:id="16" w:name="_MON_1555381864"/>
+    <w:bookmarkEnd w:id="16"/>
+    <w:p>
+      <w:pPr>
+        <w:spacing w:before="240"/>
+        <w:rPr>
+          <w:rFonts w:ascii="Times New Roman" w:hAnsi="Times New Roman" w:cs="Times New Roman"/>
+          <w:sz w:val="24"/>
+        </w:rPr>
+      </w:pPr>
+      <w:r>
+        <w:rPr>
+          <w:rFonts w:ascii="Times New Roman" w:hAnsi="Times New Roman" w:cs="Times New Roman"/>
+          <w:sz w:val="24"/>
+        </w:rPr>
+        <w:object w:dxaOrig="9360" w:dyaOrig="2176">
+          <v:shape id="_x0000_i1116" type="#_x0000_t75" style="width:468pt;height:108.8pt" o:ole="">
+            <v:imagedata r:id="rId38" o:title=""/>
+          </v:shape>
+          <o:OLEObject Type="Embed" ProgID="Word.OpenDocumentText.12" ShapeID="_x0000_i1116" DrawAspect="Content" ObjectID="_1555382600" r:id="rId39"/>
+        </w:object>
+      </w:r>
+    </w:p>
+    <w:p>
+      <w:pPr>
+        <w:spacing w:before="240"/>
+        <w:rPr>
+          <w:rFonts w:ascii="Times New Roman" w:hAnsi="Times New Roman" w:cs="Times New Roman"/>
+          <w:sz w:val="24"/>
+        </w:rPr>
+      </w:pPr>
+      <w:r>
+        <w:rPr>
+          <w:rFonts w:ascii="Times New Roman" w:hAnsi="Times New Roman" w:cs="Times New Roman"/>
+          <w:sz w:val="24"/>
+        </w:rPr>
+        <w:t>DataFrame:</w:t>
+      </w:r>
+    </w:p>
+    <w:bookmarkStart w:id="17" w:name="_MON_1555381936"/>
+    <w:bookmarkEnd w:id="17"/>
+    <w:p>
+      <w:pPr>
+        <w:spacing w:before="240"/>
+        <w:rPr>
+          <w:rFonts w:ascii="Times New Roman" w:hAnsi="Times New Roman" w:cs="Times New Roman"/>
+          <w:sz w:val="24"/>
+        </w:rPr>
+      </w:pPr>
+      <w:r>
+        <w:rPr>
+          <w:rFonts w:ascii="Times New Roman" w:hAnsi="Times New Roman" w:cs="Times New Roman"/>
+          <w:sz w:val="24"/>
+        </w:rPr>
+        <w:object w:dxaOrig="9360" w:dyaOrig="5808">
+          <v:shape id="_x0000_i1118" type="#_x0000_t75" style="width:468pt;height:290.45pt" o:ole="">
+            <v:imagedata r:id="rId40" o:title=""/>
+          </v:shape>
+          <o:OLEObject Type="Embed" ProgID="Word.OpenDocumentText.12" ShapeID="_x0000_i1118" DrawAspect="Content" ObjectID="_1555382601" r:id="rId41"/>
+        </w:object>
+      </w:r>
+    </w:p>
+    <w:p>
+      <w:pPr>
+        <w:spacing w:before="240"/>
+        <w:rPr>
+          <w:rFonts w:ascii="Times New Roman" w:hAnsi="Times New Roman" w:cs="Times New Roman"/>
+          <w:sz w:val="24"/>
+        </w:rPr>
+      </w:pPr>
+      <w:r>
+        <w:rPr>
+          <w:rFonts w:ascii="Times New Roman" w:hAnsi="Times New Roman" w:cs="Times New Roman"/>
+          <w:sz w:val="24"/>
+        </w:rPr>
+        <w:t>Making sure data is populated:</w:t>
+      </w:r>
+    </w:p>
+    <w:bookmarkStart w:id="18" w:name="_MON_1555381993"/>
+    <w:bookmarkEnd w:id="18"/>
+    <w:p>
+      <w:pPr>
+        <w:spacing w:before="240"/>
+        <w:rPr>
+          <w:rFonts w:ascii="Times New Roman" w:hAnsi="Times New Roman" w:cs="Times New Roman"/>
+          <w:sz w:val="24"/>
+        </w:rPr>
+      </w:pPr>
+      <w:r>
+        <w:rPr>
+          <w:rFonts w:ascii="Times New Roman" w:hAnsi="Times New Roman" w:cs="Times New Roman"/>
+          <w:sz w:val="24"/>
+        </w:rPr>
+        <w:object w:dxaOrig="9360" w:dyaOrig="2286">
+          <v:shape id="_x0000_i1120" type="#_x0000_t75" style="width:468pt;height:114.55pt" o:ole="">
+            <v:imagedata r:id="rId42" o:title=""/>
+          </v:shape>
+          <o:OLEObject Type="Embed" ProgID="Word.OpenDocumentText.12" ShapeID="_x0000_i1120" DrawAspect="Content" ObjectID="_1555382602" r:id="rId43"/>
+        </w:object>
+      </w:r>
+    </w:p>
+    <w:p>
+      <w:pPr>
+        <w:spacing w:before="240"/>
+        <w:rPr>
+          <w:rFonts w:ascii="Times New Roman" w:hAnsi="Times New Roman" w:cs="Times New Roman"/>
+          <w:sz w:val="24"/>
+        </w:rPr>
+      </w:pPr>
+      <w:r>
+        <w:rPr>
+          <w:rFonts w:ascii="Times New Roman" w:hAnsi="Times New Roman" w:cs="Times New Roman"/>
+          <w:sz w:val="24"/>
+        </w:rPr>
+        <w:t>Tokenizer:</w:t>
+      </w:r>
+    </w:p>
+    <w:bookmarkStart w:id="19" w:name="_MON_1555382040"/>
+    <w:bookmarkEnd w:id="19"/>
+    <w:p>
+      <w:pPr>
+        <w:spacing w:before="240"/>
+        <w:rPr>
+          <w:rFonts w:ascii="Times New Roman" w:hAnsi="Times New Roman" w:cs="Times New Roman"/>
+          <w:sz w:val="24"/>
+        </w:rPr>
+      </w:pPr>
+      <w:r>
+        <w:rPr>
+          <w:rFonts w:ascii="Times New Roman" w:hAnsi="Times New Roman" w:cs="Times New Roman"/>
+          <w:sz w:val="24"/>
+        </w:rPr>
+        <w:object w:dxaOrig="9360" w:dyaOrig="2989">
+          <v:shape id="_x0000_i1122" type="#_x0000_t75" style="width:468pt;height:149.75pt" o:ole="">
+            <v:imagedata r:id="rId44" o:title=""/>
+          </v:shape>
+          <o:OLEObject Type="Embed" ProgID="Word.OpenDocumentText.12" ShapeID="_x0000_i1122" DrawAspect="Content" ObjectID="_1555382603" r:id="rId45"/>
+        </w:object>
+      </w:r>
+    </w:p>
+    <w:p>
+      <w:pPr>
+        <w:spacing w:before="240"/>
+        <w:rPr>
+          <w:rFonts w:ascii="Times New Roman" w:hAnsi="Times New Roman" w:cs="Times New Roman"/>
+          <w:sz w:val="24"/>
+        </w:rPr>
+      </w:pPr>
+    </w:p>
+    <w:p>
+      <w:pPr>
+        <w:spacing w:before="240"/>
+        <w:rPr>
+          <w:rFonts w:ascii="Times New Roman" w:hAnsi="Times New Roman" w:cs="Times New Roman"/>
+          <w:sz w:val="24"/>
+        </w:rPr>
+      </w:pPr>
+      <w:proofErr w:type="spellStart"/>
+      <w:r>
+        <w:rPr>
+          <w:rFonts w:ascii="Times New Roman" w:hAnsi="Times New Roman" w:cs="Times New Roman"/>
+          <w:sz w:val="24"/>
+        </w:rPr>
+        <w:lastRenderedPageBreak/>
+        <w:t>HashingTF</w:t>
+      </w:r>
+      <w:proofErr w:type="spellEnd"/>
+      <w:r>
+        <w:rPr>
+          <w:rFonts w:ascii="Times New Roman" w:hAnsi="Times New Roman" w:cs="Times New Roman"/>
+          <w:sz w:val="24"/>
+        </w:rPr>
+        <w:t>:</w:t>
+      </w:r>
+    </w:p>
+    <w:bookmarkStart w:id="20" w:name="_MON_1555382075"/>
+    <w:bookmarkEnd w:id="20"/>
+    <w:p>
+      <w:pPr>
+        <w:spacing w:before="240"/>
+        <w:rPr>
+          <w:rFonts w:ascii="Times New Roman" w:hAnsi="Times New Roman" w:cs="Times New Roman"/>
+          <w:sz w:val="24"/>
+        </w:rPr>
+      </w:pPr>
+      <w:r>
+        <w:rPr>
+          <w:rFonts w:ascii="Times New Roman" w:hAnsi="Times New Roman" w:cs="Times New Roman"/>
+          <w:sz w:val="24"/>
+        </w:rPr>
+        <w:object w:dxaOrig="9360" w:dyaOrig="2989">
+          <v:shape id="_x0000_i1124" type="#_x0000_t75" style="width:468pt;height:149.75pt" o:ole="">
+            <v:imagedata r:id="rId46" o:title=""/>
+          </v:shape>
+          <o:OLEObject Type="Embed" ProgID="Word.OpenDocumentText.12" ShapeID="_x0000_i1124" DrawAspect="Content" ObjectID="_1555382604" r:id="rId47"/>
+        </w:object>
+      </w:r>
+    </w:p>
+    <w:p>
+      <w:pPr>
+        <w:spacing w:before="240"/>
+        <w:rPr>
+          <w:rFonts w:ascii="Times New Roman" w:hAnsi="Times New Roman" w:cs="Times New Roman"/>
+          <w:sz w:val="24"/>
+        </w:rPr>
+      </w:pPr>
+      <w:proofErr w:type="spellStart"/>
+      <w:r>
+        <w:rPr>
+          <w:rFonts w:ascii="Times New Roman" w:hAnsi="Times New Roman" w:cs="Times New Roman"/>
+          <w:sz w:val="24"/>
+        </w:rPr>
+        <w:t>LogisticRegression</w:t>
+      </w:r>
+      <w:proofErr w:type="spellEnd"/>
+      <w:r>
+        <w:rPr>
+          <w:rFonts w:ascii="Times New Roman" w:hAnsi="Times New Roman" w:cs="Times New Roman"/>
+          <w:sz w:val="24"/>
+        </w:rPr>
+        <w:t xml:space="preserve"> Pipeline:</w:t>
+      </w:r>
+    </w:p>
+    <w:bookmarkStart w:id="21" w:name="_MON_1555382112"/>
+    <w:bookmarkEnd w:id="21"/>
+    <w:p>
+      <w:pPr>
+        <w:spacing w:before="240"/>
+        <w:rPr>
+          <w:rFonts w:ascii="Times New Roman" w:hAnsi="Times New Roman" w:cs="Times New Roman"/>
+          <w:sz w:val="24"/>
+        </w:rPr>
+      </w:pPr>
+      <w:r>
+        <w:rPr>
+          <w:rFonts w:ascii="Times New Roman" w:hAnsi="Times New Roman" w:cs="Times New Roman"/>
+          <w:sz w:val="24"/>
+        </w:rPr>
+        <w:object w:dxaOrig="9360" w:dyaOrig="7036">
+          <v:shape id="_x0000_i1129" type="#_x0000_t75" style="width:468pt;height:351.8pt" o:ole="">
+            <v:imagedata r:id="rId48" o:title=""/>
+          </v:shape>
+          <o:OLEObject Type="Embed" ProgID="Word.OpenDocumentText.12" ShapeID="_x0000_i1129" DrawAspect="Content" ObjectID="_1555382605" r:id="rId49"/>
+        </w:object>
+      </w:r>
+    </w:p>
+    <w:p>
+      <w:pPr>
+        <w:rPr>
+          <w:rFonts w:ascii="Times New Roman" w:hAnsi="Times New Roman" w:cs="Times New Roman"/>
+          <w:sz w:val="24"/>
+        </w:rPr>
+      </w:pPr>
+      <w:r>
+        <w:rPr>
+          <w:rFonts w:ascii="Times New Roman" w:hAnsi="Times New Roman" w:cs="Times New Roman"/>
+          <w:sz w:val="24"/>
+        </w:rPr>
+        <w:br w:type="page"/>
+      </w:r>
+    </w:p>
+    <w:p>
+      <w:pPr>
+        <w:spacing w:before="240"/>
+        <w:rPr>
+          <w:rFonts w:ascii="Times New Roman" w:hAnsi="Times New Roman" w:cs="Times New Roman"/>
+          <w:sz w:val="24"/>
+        </w:rPr>
+      </w:pPr>
+      <w:r>
+        <w:rPr>
+          <w:rFonts w:ascii="Times New Roman" w:hAnsi="Times New Roman" w:cs="Times New Roman"/>
+          <w:sz w:val="24"/>
+        </w:rPr>
+        <w:lastRenderedPageBreak/>
+        <w:t>Training and Test:</w:t>
+      </w:r>
+    </w:p>
+    <w:bookmarkStart w:id="22" w:name="_MON_1555382249"/>
+    <w:bookmarkEnd w:id="22"/>
+    <w:p>
+      <w:pPr>
+        <w:spacing w:before="240"/>
+        <w:rPr>
+          <w:rFonts w:ascii="Times New Roman" w:hAnsi="Times New Roman" w:cs="Times New Roman"/>
+          <w:sz w:val="24"/>
+        </w:rPr>
+      </w:pPr>
+      <w:r>
+        <w:rPr>
+          <w:rFonts w:ascii="Times New Roman" w:hAnsi="Times New Roman" w:cs="Times New Roman"/>
+          <w:sz w:val="24"/>
+        </w:rPr>
+        <w:object w:dxaOrig="9360" w:dyaOrig="5330">
+          <v:shape id="_x0000_i1131" type="#_x0000_t75" style="width:468pt;height:266.75pt" o:ole="">
+            <v:imagedata r:id="rId50" o:title=""/>
+          </v:shape>
+          <o:OLEObject Type="Embed" ProgID="Word.OpenDocumentText.12" ShapeID="_x0000_i1131" DrawAspect="Content" ObjectID="_1555382606" r:id="rId51"/>
+        </w:object>
+      </w:r>
+    </w:p>
+    <w:p>
+      <w:pPr>
+        <w:spacing w:before="240"/>
+        <w:rPr>
+          <w:rFonts w:ascii="Times New Roman" w:hAnsi="Times New Roman" w:cs="Times New Roman"/>
+          <w:sz w:val="24"/>
+        </w:rPr>
+      </w:pPr>
+      <w:proofErr w:type="spellStart"/>
+      <w:proofErr w:type="gramStart"/>
+      <w:r>
+        <w:rPr>
+          <w:rFonts w:ascii="Times New Roman" w:hAnsi="Times New Roman" w:cs="Times New Roman"/>
+          <w:sz w:val="24"/>
+        </w:rPr>
+        <w:t>aucTraining</w:t>
+      </w:r>
+      <w:proofErr w:type="spellEnd"/>
+      <w:proofErr w:type="gramEnd"/>
+      <w:r>
+        <w:rPr>
+          <w:rFonts w:ascii="Times New Roman" w:hAnsi="Times New Roman" w:cs="Times New Roman"/>
+          <w:sz w:val="24"/>
+        </w:rPr>
+        <w:t xml:space="preserve"> and </w:t>
+      </w:r>
+      <w:proofErr w:type="spellStart"/>
+      <w:r>
+        <w:rPr>
+          <w:rFonts w:ascii="Times New Roman" w:hAnsi="Times New Roman" w:cs="Times New Roman"/>
+          <w:sz w:val="24"/>
+        </w:rPr>
+        <w:t>aucTest</w:t>
+      </w:r>
+      <w:proofErr w:type="spellEnd"/>
+      <w:r>
+        <w:rPr>
+          <w:rFonts w:ascii="Times New Roman" w:hAnsi="Times New Roman" w:cs="Times New Roman"/>
+          <w:sz w:val="24"/>
+        </w:rPr>
+        <w:t>:</w:t>
+      </w:r>
+    </w:p>
+    <w:bookmarkStart w:id="23" w:name="_MON_1555382306"/>
+    <w:bookmarkEnd w:id="23"/>
+    <w:p>
+      <w:pPr>
+        <w:spacing w:before="240"/>
+        <w:rPr>
+          <w:rFonts w:ascii="Times New Roman" w:hAnsi="Times New Roman" w:cs="Times New Roman"/>
+          <w:sz w:val="24"/>
+        </w:rPr>
+      </w:pPr>
+      <w:r>
+        <w:rPr>
+          <w:rFonts w:ascii="Times New Roman" w:hAnsi="Times New Roman" w:cs="Times New Roman"/>
+          <w:sz w:val="24"/>
+        </w:rPr>
+        <w:object w:dxaOrig="9360" w:dyaOrig="2089">
+          <v:shape id="_x0000_i1133" type="#_x0000_t75" style="width:468pt;height:104.75pt" o:ole="">
+            <v:imagedata r:id="rId52" o:title=""/>
+          </v:shape>
+          <o:OLEObject Type="Embed" ProgID="Word.OpenDocumentText.12" ShapeID="_x0000_i1133" DrawAspect="Content" ObjectID="_1555382607" r:id="rId53"/>
+        </w:object>
+      </w:r>
+    </w:p>
+    <w:p>
+      <w:pPr>
+        <w:spacing w:before="240"/>
+        <w:rPr>
+          <w:rFonts w:ascii="Times New Roman" w:hAnsi="Times New Roman" w:cs="Times New Roman"/>
+          <w:sz w:val="24"/>
+        </w:rPr>
+      </w:pPr>
+      <w:proofErr w:type="spellStart"/>
+      <w:r>
+        <w:rPr>
+          <w:rFonts w:ascii="Times New Roman" w:hAnsi="Times New Roman" w:cs="Times New Roman"/>
+          <w:sz w:val="24"/>
+        </w:rPr>
+        <w:t>ParamGridBuilder</w:t>
+      </w:r>
+      <w:proofErr w:type="spellEnd"/>
+      <w:r>
+        <w:rPr>
+          <w:rFonts w:ascii="Times New Roman" w:hAnsi="Times New Roman" w:cs="Times New Roman"/>
+          <w:sz w:val="24"/>
+        </w:rPr>
+        <w:t>:</w:t>
+      </w:r>
+    </w:p>
+    <w:bookmarkStart w:id="24" w:name="_MON_1555382362"/>
+    <w:bookmarkEnd w:id="24"/>
+    <w:p>
+      <w:pPr>
+        <w:spacing w:before="240"/>
+        <w:rPr>
+          <w:rFonts w:ascii="Times New Roman" w:hAnsi="Times New Roman" w:cs="Times New Roman"/>
+          <w:sz w:val="24"/>
+        </w:rPr>
+      </w:pPr>
+      <w:r>
+        <w:rPr>
+          <w:rFonts w:ascii="Times New Roman" w:hAnsi="Times New Roman" w:cs="Times New Roman"/>
+          <w:sz w:val="24"/>
+        </w:rPr>
+        <w:object w:dxaOrig="9360" w:dyaOrig="8375">
+          <v:shape id="_x0000_i1135" type="#_x0000_t75" style="width:468pt;height:418.9pt" o:ole="">
+            <v:imagedata r:id="rId54" o:title=""/>
+          </v:shape>
+          <o:OLEObject Type="Embed" ProgID="Word.OpenDocumentText.12" ShapeID="_x0000_i1135" DrawAspect="Content" ObjectID="_1555382608" r:id="rId55"/>
+        </w:object>
+      </w:r>
+    </w:p>
+    <w:p>
+      <w:pPr>
+        <w:spacing w:before="240"/>
+        <w:rPr>
+          <w:rFonts w:ascii="Times New Roman" w:hAnsi="Times New Roman" w:cs="Times New Roman"/>
+          <w:sz w:val="24"/>
+        </w:rPr>
+      </w:pPr>
+      <w:r>
+        <w:rPr>
+          <w:rFonts w:ascii="Times New Roman" w:hAnsi="Times New Roman" w:cs="Times New Roman"/>
+          <w:sz w:val="24"/>
+        </w:rPr>
+        <w:t>Cross Validator:</w:t>
+      </w:r>
+    </w:p>
+    <w:bookmarkStart w:id="25" w:name="_MON_1555382411"/>
+    <w:bookmarkEnd w:id="25"/>
+    <w:p>
+      <w:pPr>
+        <w:spacing w:before="240"/>
+        <w:rPr>
+          <w:rFonts w:ascii="Times New Roman" w:hAnsi="Times New Roman" w:cs="Times New Roman"/>
+          <w:sz w:val="24"/>
+        </w:rPr>
+      </w:pPr>
+      <w:r>
+        <w:rPr>
+          <w:rFonts w:ascii="Times New Roman" w:hAnsi="Times New Roman" w:cs="Times New Roman"/>
+          <w:sz w:val="24"/>
+        </w:rPr>
+        <w:object w:dxaOrig="9360" w:dyaOrig="2810">
+          <v:shape id="_x0000_i1138" type="#_x0000_t75" style="width:468pt;height:140.75pt" o:ole="">
+            <v:imagedata r:id="rId56" o:title=""/>
+          </v:shape>
+          <o:OLEObject Type="Embed" ProgID="Word.OpenDocumentText.12" ShapeID="_x0000_i1138" DrawAspect="Content" ObjectID="_1555382609" r:id="rId57"/>
+        </w:object>
+      </w:r>
+    </w:p>
+    <w:bookmarkStart w:id="26" w:name="_MON_1555382461"/>
+    <w:bookmarkEnd w:id="26"/>
+    <w:p>
+      <w:pPr>
+        <w:spacing w:before="240"/>
+        <w:rPr>
+          <w:rFonts w:ascii="Times New Roman" w:hAnsi="Times New Roman" w:cs="Times New Roman"/>
+          <w:sz w:val="24"/>
+        </w:rPr>
+      </w:pPr>
+      <w:r>
+        <w:rPr>
+          <w:rFonts w:ascii="Times New Roman" w:hAnsi="Times New Roman" w:cs="Times New Roman"/>
+          <w:sz w:val="24"/>
+        </w:rPr>
+        <w:object w:dxaOrig="9360" w:dyaOrig="6736">
+          <v:shape id="_x0000_i1140" type="#_x0000_t75" style="width:468pt;height:337.1pt" o:ole="">
+            <v:imagedata r:id="rId58" o:title=""/>
+          </v:shape>
+          <o:OLEObject Type="Embed" ProgID="Word.OpenDocumentText.12" ShapeID="_x0000_i1140" DrawAspect="Content" ObjectID="_1555382610" r:id="rId59"/>
+        </w:object>
+      </w:r>
+    </w:p>
+    <w:p>
+      <w:pPr>
+        <w:spacing w:before="240"/>
+        <w:rPr>
+          <w:rFonts w:ascii="Times New Roman" w:hAnsi="Times New Roman" w:cs="Times New Roman"/>
+          <w:sz w:val="24"/>
+        </w:rPr>
+      </w:pPr>
+      <w:r>
+        <w:rPr>
+          <w:rFonts w:ascii="Times New Roman" w:hAnsi="Times New Roman" w:cs="Times New Roman"/>
+          <w:sz w:val="24"/>
+        </w:rPr>
+        <w:t>Best Model</w:t>
+      </w:r>
+      <w:r>
+        <w:rPr>
+          <w:rFonts w:ascii="Times New Roman" w:hAnsi="Times New Roman" w:cs="Times New Roman"/>
+          <w:sz w:val="24"/>
+        </w:rPr>
+        <w:t>, which can be used to classify new reviews</w:t>
+      </w:r>
+      <w:r>
+        <w:rPr>
+          <w:rFonts w:ascii="Times New Roman" w:hAnsi="Times New Roman" w:cs="Times New Roman"/>
+          <w:sz w:val="24"/>
+        </w:rPr>
+        <w:t>:</w:t>
+      </w:r>
+    </w:p>
+    <w:bookmarkStart w:id="27" w:name="_MON_1555382577"/>
+    <w:bookmarkEnd w:id="27"/>
+    <w:p>
+      <w:pPr>
+        <w:spacing w:before="240"/>
+        <w:rPr>
+          <w:rFonts w:ascii="Times New Roman" w:hAnsi="Times New Roman" w:cs="Times New Roman"/>
+          <w:sz w:val="24"/>
+        </w:rPr>
+      </w:pPr>
+      <w:r>
+        <w:rPr>
+          <w:rFonts w:ascii="Times New Roman" w:hAnsi="Times New Roman" w:cs="Times New Roman"/>
+          <w:sz w:val="24"/>
+        </w:rPr>
+        <w:object w:dxaOrig="9360" w:dyaOrig="2539">
+          <v:shape id="_x0000_i1142" type="#_x0000_t75" style="width:468pt;height:126.8pt" o:ole="">
+            <v:imagedata r:id="rId60" o:title=""/>
+          </v:shape>
+          <o:OLEObject Type="Embed" ProgID="Word.OpenDocumentText.12" ShapeID="_x0000_i1142" DrawAspect="Content" ObjectID="_1555382611" r:id="rId61"/>
+        </w:object>
+      </w:r>
+      <w:bookmarkStart w:id="28" w:name="_GoBack"/>
+      <w:bookmarkEnd w:id="28"/>
     </w:p>
     <w:sectPr>
-      <w:footerReference w:type="default" r:id="rId34"/>
+      <w:footerReference w:type="default" r:id="rId62"/>
       <w:pgSz w:w="12240" w:h="15840"/>
       <w:pgMar w:top="1080" w:right="1440" w:bottom="1080" w:left="1440" w:header="720" w:footer="720" w:gutter="0"/>
       <w:cols w:space="720"/>
@@ -1861,7 +2541,7 @@
           <w:rPr>
             <w:noProof/>
           </w:rPr>
-          <w:t>6</w:t>
+          <w:t>15</w:t>
         </w:r>
         <w:r>
           <w:rPr>

</xml_diff>

<commit_message>
finished up last question
</commit_message>
<xml_diff>
--- a/data/report.docx
+++ b/data/report.docx
@@ -1,6 +1,6 @@
 
 <file path=word/document.xml><?xml version="1.0" encoding="utf-8"?>
-<w:document xmlns:wpc="http://schemas.microsoft.com/office/word/2010/wordprocessingCanvas" xmlns:cx="http://schemas.microsoft.com/office/drawing/2014/chartex" xmlns:cx1="http://schemas.microsoft.com/office/drawing/2015/9/8/chartex" xmlns:mc="http://schemas.openxmlformats.org/markup-compatibility/2006" xmlns:o="urn:schemas-microsoft-com:office:office" xmlns:r="http://schemas.openxmlformats.org/officeDocument/2006/relationships" xmlns:m="http://schemas.openxmlformats.org/officeDocument/2006/math" xmlns:v="urn:schemas-microsoft-com:vml" xmlns:wp14="http://schemas.microsoft.com/office/word/2010/wordprocessingDrawing" xmlns:wp="http://schemas.openxmlformats.org/drawingml/2006/wordprocessingDrawing" xmlns:w10="urn:schemas-microsoft-com:office:word" xmlns:w="http://schemas.openxmlformats.org/wordprocessingml/2006/main" xmlns:w14="http://schemas.microsoft.com/office/word/2010/wordml" xmlns:w15="http://schemas.microsoft.com/office/word/2012/wordml" xmlns:w16se="http://schemas.microsoft.com/office/word/2015/wordml/symex" xmlns:wpg="http://schemas.microsoft.com/office/word/2010/wordprocessingGroup" xmlns:wpi="http://schemas.microsoft.com/office/word/2010/wordprocessingInk" xmlns:wne="http://schemas.microsoft.com/office/word/2006/wordml" xmlns:wps="http://schemas.microsoft.com/office/word/2010/wordprocessingShape" mc:Ignorable="w14 w15 w16se wp14">
+<w:document xmlns:wpc="http://schemas.microsoft.com/office/word/2010/wordprocessingCanvas" xmlns:cx="http://schemas.microsoft.com/office/drawing/2014/chartex" xmlns:cx1="http://schemas.microsoft.com/office/drawing/2015/9/8/chartex" xmlns:cx2="http://schemas.microsoft.com/office/drawing/2015/10/21/chartex" xmlns:cx3="http://schemas.microsoft.com/office/drawing/2016/5/9/chartex" xmlns:cx4="http://schemas.microsoft.com/office/drawing/2016/5/10/chartex" xmlns:cx5="http://schemas.microsoft.com/office/drawing/2016/5/11/chartex" xmlns:cx6="http://schemas.microsoft.com/office/drawing/2016/5/12/chartex" xmlns:cx7="http://schemas.microsoft.com/office/drawing/2016/5/13/chartex" xmlns:cx8="http://schemas.microsoft.com/office/drawing/2016/5/14/chartex" xmlns:mc="http://schemas.openxmlformats.org/markup-compatibility/2006" xmlns:o="urn:schemas-microsoft-com:office:office" xmlns:r="http://schemas.openxmlformats.org/officeDocument/2006/relationships" xmlns:m="http://schemas.openxmlformats.org/officeDocument/2006/math" xmlns:v="urn:schemas-microsoft-com:vml" xmlns:wp14="http://schemas.microsoft.com/office/word/2010/wordprocessingDrawing" xmlns:wp="http://schemas.openxmlformats.org/drawingml/2006/wordprocessingDrawing" xmlns:w10="urn:schemas-microsoft-com:office:word" xmlns:w="http://schemas.openxmlformats.org/wordprocessingml/2006/main" xmlns:w14="http://schemas.microsoft.com/office/word/2010/wordml" xmlns:w15="http://schemas.microsoft.com/office/word/2012/wordml" xmlns:w16se="http://schemas.microsoft.com/office/word/2015/wordml/symex" xmlns:wpg="http://schemas.microsoft.com/office/word/2010/wordprocessingGroup" xmlns:wpi="http://schemas.microsoft.com/office/word/2010/wordprocessingInk" xmlns:wne="http://schemas.microsoft.com/office/word/2006/wordml" xmlns:wps="http://schemas.microsoft.com/office/word/2010/wordprocessingShape" mc:Ignorable="w14 w15 w16se wp14">
   <w:body>
     <w:p>
       <w:pPr>
@@ -831,15 +831,7 @@
           <w:b/>
           <w:sz w:val="24"/>
         </w:rPr>
-        <w:t xml:space="preserve"> </w:t>
-      </w:r>
-      <w:r>
-        <w:rPr>
-          <w:rFonts w:ascii="Times New Roman" w:hAnsi="Times New Roman" w:cs="Times New Roman"/>
-          <w:b/>
-          <w:sz w:val="24"/>
-        </w:rPr>
-        <w:t>Part b</w:t>
+        <w:t xml:space="preserve"> Part b</w:t>
       </w:r>
     </w:p>
     <w:p>
@@ -892,14 +884,14 @@
             <v:path o:extrusionok="f" gradientshapeok="t" o:connecttype="rect"/>
             <o:lock v:ext="edit" aspectratio="t"/>
           </v:shapetype>
-          <v:shape id="_x0000_i1035" type="#_x0000_t75" style="width:468pt;height:389.45pt" o:ole="" o:bordertopcolor="this" o:borderleftcolor="this" o:borderbottomcolor="this" o:borderrightcolor="this">
+          <v:shape id="_x0000_i1025" type="#_x0000_t75" style="width:468pt;height:390.15pt" o:ole="" o:bordertopcolor="this" o:borderleftcolor="this" o:borderbottomcolor="this" o:borderrightcolor="this">
             <v:imagedata r:id="rId6" o:title=""/>
             <w10:bordertop type="single" width="4"/>
             <w10:borderleft type="single" width="4"/>
             <w10:borderbottom type="single" width="4"/>
             <w10:borderright type="single" width="4"/>
           </v:shape>
-          <o:OLEObject Type="Embed" ProgID="Word.OpenDocumentText.12" ShapeID="_x0000_i1035" DrawAspect="Content" ObjectID="_1555382714" r:id="rId7"/>
+          <o:OLEObject Type="Embed" ProgID="Word.OpenDocumentText.12" ShapeID="_x0000_i1025" DrawAspect="Content" ObjectID="_1555395573" r:id="rId7"/>
         </w:object>
       </w:r>
     </w:p>
@@ -951,14 +943,14 @@
           <w:sz w:val="24"/>
         </w:rPr>
         <w:object w:dxaOrig="9360" w:dyaOrig="2305">
-          <v:shape id="_x0000_i1038" type="#_x0000_t75" style="width:468pt;height:115.35pt" o:ole="" o:bordertopcolor="this" o:borderleftcolor="this" o:borderbottomcolor="this" o:borderrightcolor="this">
+          <v:shape id="_x0000_i1026" type="#_x0000_t75" style="width:468pt;height:115.55pt" o:ole="" o:bordertopcolor="this" o:borderleftcolor="this" o:borderbottomcolor="this" o:borderrightcolor="this">
             <v:imagedata r:id="rId8" o:title=""/>
             <w10:bordertop type="single" width="4"/>
             <w10:borderleft type="single" width="4"/>
             <w10:borderbottom type="single" width="4"/>
             <w10:borderright type="single" width="4"/>
           </v:shape>
-          <o:OLEObject Type="Embed" ProgID="Word.OpenDocumentText.12" ShapeID="_x0000_i1038" DrawAspect="Content" ObjectID="_1555382715" r:id="rId9"/>
+          <o:OLEObject Type="Embed" ProgID="Word.OpenDocumentText.12" ShapeID="_x0000_i1026" DrawAspect="Content" ObjectID="_1555395574" r:id="rId9"/>
         </w:object>
       </w:r>
     </w:p>
@@ -994,14 +986,14 @@
           <w:sz w:val="24"/>
         </w:rPr>
         <w:object w:dxaOrig="9360" w:dyaOrig="1368">
-          <v:shape id="_x0000_i1040" type="#_x0000_t75" style="width:468pt;height:68.75pt" o:ole="" o:bordertopcolor="this" o:borderleftcolor="this" o:borderbottomcolor="this" o:borderrightcolor="this">
+          <v:shape id="_x0000_i1027" type="#_x0000_t75" style="width:468pt;height:68.65pt" o:ole="" o:bordertopcolor="this" o:borderleftcolor="this" o:borderbottomcolor="this" o:borderrightcolor="this">
             <v:imagedata r:id="rId10" o:title=""/>
             <w10:bordertop type="single" width="4"/>
             <w10:borderleft type="single" width="4"/>
             <w10:borderbottom type="single" width="4"/>
             <w10:borderright type="single" width="4"/>
           </v:shape>
-          <o:OLEObject Type="Embed" ProgID="Word.OpenDocumentText.12" ShapeID="_x0000_i1040" DrawAspect="Content" ObjectID="_1555382716" r:id="rId11"/>
+          <o:OLEObject Type="Embed" ProgID="Word.OpenDocumentText.12" ShapeID="_x0000_i1027" DrawAspect="Content" ObjectID="_1555395575" r:id="rId11"/>
         </w:object>
       </w:r>
     </w:p>
@@ -1037,14 +1029,14 @@
           <w:sz w:val="24"/>
         </w:rPr>
         <w:object w:dxaOrig="9360" w:dyaOrig="1112">
-          <v:shape id="_x0000_i1062" type="#_x0000_t75" style="width:468pt;height:55.65pt" o:ole="">
+          <v:shape id="_x0000_i1028" type="#_x0000_t75" style="width:468pt;height:55.25pt" o:ole="" o:bordertopcolor="this" o:borderleftcolor="this" o:borderbottomcolor="this" o:borderrightcolor="this">
             <v:imagedata r:id="rId12" o:title=""/>
             <w10:bordertop type="single" width="4"/>
             <w10:borderleft type="single" width="4"/>
             <w10:borderbottom type="single" width="4"/>
             <w10:borderright type="single" width="4"/>
           </v:shape>
-          <o:OLEObject Type="Embed" ProgID="Word.OpenDocumentText.12" ShapeID="_x0000_i1062" DrawAspect="Content" ObjectID="_1555382717" r:id="rId13"/>
+          <o:OLEObject Type="Embed" ProgID="Word.OpenDocumentText.12" ShapeID="_x0000_i1028" DrawAspect="Content" ObjectID="_1555395576" r:id="rId13"/>
         </w:object>
       </w:r>
     </w:p>
@@ -1071,15 +1063,7 @@
           <w:b/>
           <w:sz w:val="24"/>
         </w:rPr>
-        <w:t xml:space="preserve"> 1 Part </w:t>
-      </w:r>
-      <w:r>
-        <w:rPr>
-          <w:rFonts w:ascii="Times New Roman" w:hAnsi="Times New Roman" w:cs="Times New Roman"/>
-          <w:b/>
-          <w:sz w:val="24"/>
-        </w:rPr>
-        <w:t>c</w:t>
+        <w:t xml:space="preserve"> 1 Part c</w:t>
       </w:r>
     </w:p>
     <w:p>
@@ -1114,14 +1098,14 @@
           <w:sz w:val="24"/>
         </w:rPr>
         <w:object w:dxaOrig="9360" w:dyaOrig="2989">
-          <v:shape id="_x0000_i1049" type="#_x0000_t75" style="width:468pt;height:149.75pt" o:ole="" o:bordertopcolor="this" o:borderleftcolor="this" o:borderbottomcolor="this" o:borderrightcolor="this">
+          <v:shape id="_x0000_i1029" type="#_x0000_t75" style="width:468pt;height:149.85pt" o:ole="" o:bordertopcolor="this" o:borderleftcolor="this" o:borderbottomcolor="this" o:borderrightcolor="this">
             <v:imagedata r:id="rId14" o:title=""/>
             <w10:bordertop type="single" width="4"/>
             <w10:borderleft type="single" width="4"/>
             <w10:borderbottom type="single" width="4"/>
             <w10:borderright type="single" width="4"/>
           </v:shape>
-          <o:OLEObject Type="Embed" ProgID="Word.OpenDocumentText.12" ShapeID="_x0000_i1049" DrawAspect="Content" ObjectID="_1555382718" r:id="rId15"/>
+          <o:OLEObject Type="Embed" ProgID="Word.OpenDocumentText.12" ShapeID="_x0000_i1029" DrawAspect="Content" ObjectID="_1555395577" r:id="rId15"/>
         </w:object>
       </w:r>
     </w:p>
@@ -1171,14 +1155,14 @@
           <w:sz w:val="24"/>
         </w:rPr>
         <w:object w:dxaOrig="9360" w:dyaOrig="3691">
-          <v:shape id="_x0000_i1051" type="#_x0000_t75" style="width:468pt;height:184.9pt" o:ole="" o:bordertopcolor="this" o:borderleftcolor="this" o:borderbottomcolor="this" o:borderrightcolor="this">
+          <v:shape id="_x0000_i1030" type="#_x0000_t75" style="width:468pt;height:184.2pt" o:ole="" o:bordertopcolor="this" o:borderleftcolor="this" o:borderbottomcolor="this" o:borderrightcolor="this">
             <v:imagedata r:id="rId16" o:title=""/>
             <w10:bordertop type="single" width="4"/>
             <w10:borderleft type="single" width="4"/>
             <w10:borderbottom type="single" width="4"/>
             <w10:borderright type="single" width="4"/>
           </v:shape>
-          <o:OLEObject Type="Embed" ProgID="Word.OpenDocumentText.12" ShapeID="_x0000_i1051" DrawAspect="Content" ObjectID="_1555382719" r:id="rId17"/>
+          <o:OLEObject Type="Embed" ProgID="Word.OpenDocumentText.12" ShapeID="_x0000_i1030" DrawAspect="Content" ObjectID="_1555395578" r:id="rId17"/>
         </w:object>
       </w:r>
     </w:p>
@@ -1249,14 +1233,14 @@
           <w:sz w:val="24"/>
         </w:rPr>
         <w:object w:dxaOrig="9360" w:dyaOrig="8172">
-          <v:shape id="_x0000_i1060" type="#_x0000_t75" style="width:468pt;height:408.25pt" o:ole="">
+          <v:shape id="_x0000_i1031" type="#_x0000_t75" style="width:468pt;height:408.55pt" o:ole="" o:bordertopcolor="this" o:borderleftcolor="this" o:borderbottomcolor="this" o:borderrightcolor="this">
             <v:imagedata r:id="rId18" o:title=""/>
             <w10:bordertop type="single" width="4"/>
             <w10:borderleft type="single" width="4"/>
             <w10:borderbottom type="single" width="4"/>
             <w10:borderright type="single" width="4"/>
           </v:shape>
-          <o:OLEObject Type="Embed" ProgID="Word.OpenDocumentText.12" ShapeID="_x0000_i1060" DrawAspect="Content" ObjectID="_1555382720" r:id="rId19"/>
+          <o:OLEObject Type="Embed" ProgID="Word.OpenDocumentText.12" ShapeID="_x0000_i1031" DrawAspect="Content" ObjectID="_1555395579" r:id="rId19"/>
         </w:object>
       </w:r>
     </w:p>
@@ -1302,14 +1286,14 @@
           <w:sz w:val="24"/>
         </w:rPr>
         <w:object w:dxaOrig="9360" w:dyaOrig="10248">
-          <v:shape id="_x0000_i1070" type="#_x0000_t75" style="width:468pt;height:512.2pt" o:ole="" o:bordertopcolor="this" o:borderleftcolor="this" o:borderbottomcolor="this" o:borderrightcolor="this">
+          <v:shape id="_x0000_i1032" type="#_x0000_t75" style="width:468pt;height:512.35pt" o:ole="" o:bordertopcolor="this" o:borderleftcolor="this" o:borderbottomcolor="this" o:borderrightcolor="this">
             <v:imagedata r:id="rId20" o:title=""/>
             <w10:bordertop type="single" width="4"/>
             <w10:borderleft type="single" width="4"/>
             <w10:borderbottom type="single" width="4"/>
             <w10:borderright type="single" width="4"/>
           </v:shape>
-          <o:OLEObject Type="Embed" ProgID="Word.OpenDocumentText.12" ShapeID="_x0000_i1070" DrawAspect="Content" ObjectID="_1555382721" r:id="rId21"/>
+          <o:OLEObject Type="Embed" ProgID="Word.OpenDocumentText.12" ShapeID="_x0000_i1032" DrawAspect="Content" ObjectID="_1555395580" r:id="rId21"/>
         </w:object>
       </w:r>
     </w:p>
@@ -1395,14 +1379,14 @@
           <w:sz w:val="24"/>
         </w:rPr>
         <w:object w:dxaOrig="9360" w:dyaOrig="3504">
-          <v:shape id="_x0000_i1074" type="#_x0000_t75" style="width:468pt;height:175.1pt" o:ole="" o:bordertopcolor="this" o:borderleftcolor="this" o:borderbottomcolor="this" o:borderrightcolor="this">
+          <v:shape id="_x0000_i1033" type="#_x0000_t75" style="width:468pt;height:175pt" o:ole="" o:bordertopcolor="this" o:borderleftcolor="this" o:borderbottomcolor="this" o:borderrightcolor="this">
             <v:imagedata r:id="rId22" o:title=""/>
             <w10:bordertop type="single" width="4"/>
             <w10:borderleft type="single" width="4"/>
             <w10:borderbottom type="single" width="4"/>
             <w10:borderright type="single" width="4"/>
           </v:shape>
-          <o:OLEObject Type="Embed" ProgID="Word.OpenDocumentText.12" ShapeID="_x0000_i1074" DrawAspect="Content" ObjectID="_1555382722" r:id="rId23"/>
+          <o:OLEObject Type="Embed" ProgID="Word.OpenDocumentText.12" ShapeID="_x0000_i1033" DrawAspect="Content" ObjectID="_1555395581" r:id="rId23"/>
         </w:object>
       </w:r>
     </w:p>
@@ -1438,14 +1422,14 @@
           <w:sz w:val="24"/>
         </w:rPr>
         <w:object w:dxaOrig="9360" w:dyaOrig="918">
-          <v:shape id="_x0000_i1077" type="#_x0000_t75" style="width:468pt;height:45.8pt" o:ole="" o:bordertopcolor="this" o:borderleftcolor="this" o:borderbottomcolor="this" o:borderrightcolor="this">
+          <v:shape id="_x0000_i1034" type="#_x0000_t75" style="width:468pt;height:46.05pt" o:ole="" o:bordertopcolor="this" o:borderleftcolor="this" o:borderbottomcolor="this" o:borderrightcolor="this">
             <v:imagedata r:id="rId24" o:title=""/>
             <w10:bordertop type="single" width="4"/>
             <w10:borderleft type="single" width="4"/>
             <w10:borderbottom type="single" width="4"/>
             <w10:borderright type="single" width="4"/>
           </v:shape>
-          <o:OLEObject Type="Embed" ProgID="Word.OpenDocumentText.12" ShapeID="_x0000_i1077" DrawAspect="Content" ObjectID="_1555382723" r:id="rId25"/>
+          <o:OLEObject Type="Embed" ProgID="Word.OpenDocumentText.12" ShapeID="_x0000_i1034" DrawAspect="Content" ObjectID="_1555395582" r:id="rId25"/>
         </w:object>
       </w:r>
     </w:p>
@@ -1495,14 +1479,14 @@
           <w:sz w:val="24"/>
         </w:rPr>
         <w:object w:dxaOrig="9360" w:dyaOrig="5115">
-          <v:shape id="_x0000_i1080" type="#_x0000_t75" style="width:468pt;height:256.1pt" o:ole="" o:bordertopcolor="this" o:borderleftcolor="this" o:borderbottomcolor="this" o:borderrightcolor="this">
+          <v:shape id="_x0000_i1035" type="#_x0000_t75" style="width:468pt;height:255.35pt" o:ole="" o:bordertopcolor="this" o:borderleftcolor="this" o:borderbottomcolor="this" o:borderrightcolor="this">
             <v:imagedata r:id="rId26" o:title=""/>
             <w10:bordertop type="single" width="4"/>
             <w10:borderleft type="single" width="4"/>
             <w10:borderbottom type="single" width="4"/>
             <w10:borderright type="single" width="4"/>
           </v:shape>
-          <o:OLEObject Type="Embed" ProgID="Word.OpenDocumentText.12" ShapeID="_x0000_i1080" DrawAspect="Content" ObjectID="_1555382724" r:id="rId27"/>
+          <o:OLEObject Type="Embed" ProgID="Word.OpenDocumentText.12" ShapeID="_x0000_i1035" DrawAspect="Content" ObjectID="_1555395583" r:id="rId27"/>
         </w:object>
       </w:r>
     </w:p>
@@ -1554,14 +1538,14 @@
           <w:sz w:val="24"/>
         </w:rPr>
         <w:object w:dxaOrig="9360" w:dyaOrig="6264">
-          <v:shape id="_x0000_i1101" type="#_x0000_t75" style="width:468pt;height:313.35pt" o:ole="">
+          <v:shape id="_x0000_i1036" type="#_x0000_t75" style="width:468pt;height:313.1pt" o:ole="" o:bordertopcolor="this" o:borderleftcolor="this" o:borderbottomcolor="this" o:borderrightcolor="this">
             <v:imagedata r:id="rId28" o:title=""/>
             <w10:bordertop type="single" width="4"/>
             <w10:borderleft type="single" width="4"/>
             <w10:borderbottom type="single" width="4"/>
             <w10:borderright type="single" width="4"/>
           </v:shape>
-          <o:OLEObject Type="Embed" ProgID="Word.OpenDocumentText.12" ShapeID="_x0000_i1101" DrawAspect="Content" ObjectID="_1555382725" r:id="rId29"/>
+          <o:OLEObject Type="Embed" ProgID="Word.OpenDocumentText.12" ShapeID="_x0000_i1036" DrawAspect="Content" ObjectID="_1555395584" r:id="rId29"/>
         </w:object>
       </w:r>
     </w:p>
@@ -1597,14 +1581,14 @@
           <w:sz w:val="24"/>
         </w:rPr>
         <w:object w:dxaOrig="9360" w:dyaOrig="3688">
-          <v:shape id="_x0000_i1103" type="#_x0000_t75" style="width:468pt;height:184.1pt" o:ole="" o:bordertopcolor="this" o:borderleftcolor="this" o:borderbottomcolor="this" o:borderrightcolor="this">
+          <v:shape id="_x0000_i1037" type="#_x0000_t75" style="width:468pt;height:184.2pt" o:ole="" o:bordertopcolor="this" o:borderleftcolor="this" o:borderbottomcolor="this" o:borderrightcolor="this">
             <v:imagedata r:id="rId30" o:title=""/>
             <w10:bordertop type="single" width="4"/>
             <w10:borderleft type="single" width="4"/>
             <w10:borderbottom type="single" width="4"/>
             <w10:borderright type="single" width="4"/>
           </v:shape>
-          <o:OLEObject Type="Embed" ProgID="Word.OpenDocumentText.12" ShapeID="_x0000_i1103" DrawAspect="Content" ObjectID="_1555382726" r:id="rId31"/>
+          <o:OLEObject Type="Embed" ProgID="Word.OpenDocumentText.12" ShapeID="_x0000_i1037" DrawAspect="Content" ObjectID="_1555395585" r:id="rId31"/>
         </w:object>
       </w:r>
     </w:p>
@@ -1673,14 +1657,14 @@
           <w:sz w:val="24"/>
         </w:rPr>
         <w:object w:dxaOrig="9360" w:dyaOrig="6267">
-          <v:shape id="_x0000_i1099" type="#_x0000_t75" style="width:468pt;height:313.35pt" o:ole="" o:bordertopcolor="this" o:borderleftcolor="this" o:borderbottomcolor="this" o:borderrightcolor="this">
+          <v:shape id="_x0000_i1038" type="#_x0000_t75" style="width:468pt;height:313.1pt" o:ole="" o:bordertopcolor="this" o:borderleftcolor="this" o:borderbottomcolor="this" o:borderrightcolor="this">
             <v:imagedata r:id="rId32" o:title=""/>
             <w10:bordertop type="single" width="4"/>
             <w10:borderleft type="single" width="4"/>
             <w10:borderbottom type="single" width="4"/>
             <w10:borderright type="single" width="4"/>
           </v:shape>
-          <o:OLEObject Type="Embed" ProgID="Word.OpenDocumentText.12" ShapeID="_x0000_i1099" DrawAspect="Content" ObjectID="_1555382727" r:id="rId33"/>
+          <o:OLEObject Type="Embed" ProgID="Word.OpenDocumentText.12" ShapeID="_x0000_i1038" DrawAspect="Content" ObjectID="_1555395586" r:id="rId33"/>
         </w:object>
       </w:r>
     </w:p>
@@ -1743,14 +1727,14 @@
           <w:sz w:val="24"/>
         </w:rPr>
         <w:object w:dxaOrig="9360" w:dyaOrig="647">
-          <v:shape id="_x0000_i1107" type="#_x0000_t75" style="width:468pt;height:32.75pt" o:ole="" o:bordertopcolor="this" o:borderleftcolor="this" o:borderbottomcolor="this" o:borderrightcolor="this">
+          <v:shape id="_x0000_i1039" type="#_x0000_t75" style="width:468pt;height:32.65pt" o:ole="" o:bordertopcolor="this" o:borderleftcolor="this" o:borderbottomcolor="this" o:borderrightcolor="this">
             <v:imagedata r:id="rId34" o:title=""/>
             <w10:bordertop type="single" width="4"/>
             <w10:borderleft type="single" width="4"/>
             <w10:borderbottom type="single" width="4"/>
             <w10:borderright type="single" width="4"/>
           </v:shape>
-          <o:OLEObject Type="Embed" ProgID="Word.OpenDocumentText.12" ShapeID="_x0000_i1107" DrawAspect="Content" ObjectID="_1555382728" r:id="rId35"/>
+          <o:OLEObject Type="Embed" ProgID="Word.OpenDocumentText.12" ShapeID="_x0000_i1039" DrawAspect="Content" ObjectID="_1555395587" r:id="rId35"/>
         </w:object>
       </w:r>
     </w:p>
@@ -1786,14 +1770,14 @@
           <w:sz w:val="24"/>
         </w:rPr>
         <w:object w:dxaOrig="9360" w:dyaOrig="6502">
-          <v:shape id="_x0000_i1111" type="#_x0000_t75" style="width:468pt;height:324.8pt" o:ole="" o:bordertopcolor="this" o:borderleftcolor="this" o:borderbottomcolor="this" o:borderrightcolor="this">
+          <v:shape id="_x0000_i1040" type="#_x0000_t75" style="width:468pt;height:324.85pt" o:ole="" o:bordertopcolor="this" o:borderleftcolor="this" o:borderbottomcolor="this" o:borderrightcolor="this">
             <v:imagedata r:id="rId36" o:title=""/>
             <w10:bordertop type="single" width="4"/>
             <w10:borderleft type="single" width="4"/>
             <w10:borderbottom type="single" width="4"/>
             <w10:borderright type="single" width="4"/>
           </v:shape>
-          <o:OLEObject Type="Embed" ProgID="Word.OpenDocumentText.12" ShapeID="_x0000_i1111" DrawAspect="Content" ObjectID="_1555382729" r:id="rId37"/>
+          <o:OLEObject Type="Embed" ProgID="Word.OpenDocumentText.12" ShapeID="_x0000_i1040" DrawAspect="Content" ObjectID="_1555395588" r:id="rId37"/>
         </w:object>
       </w:r>
     </w:p>
@@ -1836,14 +1820,14 @@
           <w:sz w:val="24"/>
         </w:rPr>
         <w:object w:dxaOrig="9360" w:dyaOrig="2176">
-          <v:shape id="_x0000_i1116" type="#_x0000_t75" style="width:468pt;height:108.8pt" o:ole="" o:bordertopcolor="this" o:borderleftcolor="this" o:borderbottomcolor="this" o:borderrightcolor="this">
+          <v:shape id="_x0000_i1041" type="#_x0000_t75" style="width:468pt;height:108.85pt" o:ole="" o:bordertopcolor="this" o:borderleftcolor="this" o:borderbottomcolor="this" o:borderrightcolor="this">
             <v:imagedata r:id="rId38" o:title=""/>
             <w10:bordertop type="single" width="4"/>
             <w10:borderleft type="single" width="4"/>
             <w10:borderbottom type="single" width="4"/>
             <w10:borderright type="single" width="4"/>
           </v:shape>
-          <o:OLEObject Type="Embed" ProgID="Word.OpenDocumentText.12" ShapeID="_x0000_i1116" DrawAspect="Content" ObjectID="_1555382730" r:id="rId39"/>
+          <o:OLEObject Type="Embed" ProgID="Word.OpenDocumentText.12" ShapeID="_x0000_i1041" DrawAspect="Content" ObjectID="_1555395589" r:id="rId39"/>
         </w:object>
       </w:r>
     </w:p>
@@ -1879,14 +1863,14 @@
           <w:sz w:val="24"/>
         </w:rPr>
         <w:object w:dxaOrig="9360" w:dyaOrig="5808">
-          <v:shape id="_x0000_i1118" type="#_x0000_t75" style="width:468pt;height:290.45pt" o:ole="" o:bordertopcolor="this" o:borderleftcolor="this" o:borderbottomcolor="this" o:borderrightcolor="this">
+          <v:shape id="_x0000_i1042" type="#_x0000_t75" style="width:468pt;height:290.5pt" o:ole="" o:bordertopcolor="this" o:borderleftcolor="this" o:borderbottomcolor="this" o:borderrightcolor="this">
             <v:imagedata r:id="rId40" o:title=""/>
             <w10:bordertop type="single" width="4"/>
             <w10:borderleft type="single" width="4"/>
             <w10:borderbottom type="single" width="4"/>
             <w10:borderright type="single" width="4"/>
           </v:shape>
-          <o:OLEObject Type="Embed" ProgID="Word.OpenDocumentText.12" ShapeID="_x0000_i1118" DrawAspect="Content" ObjectID="_1555382731" r:id="rId41"/>
+          <o:OLEObject Type="Embed" ProgID="Word.OpenDocumentText.12" ShapeID="_x0000_i1042" DrawAspect="Content" ObjectID="_1555395590" r:id="rId41"/>
         </w:object>
       </w:r>
     </w:p>
@@ -1922,14 +1906,14 @@
           <w:sz w:val="24"/>
         </w:rPr>
         <w:object w:dxaOrig="9360" w:dyaOrig="2286">
-          <v:shape id="_x0000_i1120" type="#_x0000_t75" style="width:468pt;height:114.55pt" o:ole="" o:bordertopcolor="this" o:borderleftcolor="this" o:borderbottomcolor="this" o:borderrightcolor="this">
+          <v:shape id="_x0000_i1043" type="#_x0000_t75" style="width:468pt;height:114.7pt" o:ole="" o:bordertopcolor="this" o:borderleftcolor="this" o:borderbottomcolor="this" o:borderrightcolor="this">
             <v:imagedata r:id="rId42" o:title=""/>
             <w10:bordertop type="single" width="4"/>
             <w10:borderleft type="single" width="4"/>
             <w10:borderbottom type="single" width="4"/>
             <w10:borderright type="single" width="4"/>
           </v:shape>
-          <o:OLEObject Type="Embed" ProgID="Word.OpenDocumentText.12" ShapeID="_x0000_i1120" DrawAspect="Content" ObjectID="_1555382732" r:id="rId43"/>
+          <o:OLEObject Type="Embed" ProgID="Word.OpenDocumentText.12" ShapeID="_x0000_i1043" DrawAspect="Content" ObjectID="_1555395591" r:id="rId43"/>
         </w:object>
       </w:r>
     </w:p>
@@ -1965,14 +1949,14 @@
           <w:sz w:val="24"/>
         </w:rPr>
         <w:object w:dxaOrig="9360" w:dyaOrig="2989">
-          <v:shape id="_x0000_i1122" type="#_x0000_t75" style="width:468pt;height:149.75pt" o:ole="" o:bordertopcolor="this" o:borderleftcolor="this" o:borderbottomcolor="this" o:borderrightcolor="this">
+          <v:shape id="_x0000_i1044" type="#_x0000_t75" style="width:468pt;height:149.85pt" o:ole="" o:bordertopcolor="this" o:borderleftcolor="this" o:borderbottomcolor="this" o:borderrightcolor="this">
             <v:imagedata r:id="rId44" o:title=""/>
             <w10:bordertop type="single" width="4"/>
             <w10:borderleft type="single" width="4"/>
             <w10:borderbottom type="single" width="4"/>
             <w10:borderright type="single" width="4"/>
           </v:shape>
-          <o:OLEObject Type="Embed" ProgID="Word.OpenDocumentText.12" ShapeID="_x0000_i1122" DrawAspect="Content" ObjectID="_1555382733" r:id="rId45"/>
+          <o:OLEObject Type="Embed" ProgID="Word.OpenDocumentText.12" ShapeID="_x0000_i1044" DrawAspect="Content" ObjectID="_1555395592" r:id="rId45"/>
         </w:object>
       </w:r>
     </w:p>
@@ -2018,14 +2002,14 @@
           <w:sz w:val="24"/>
         </w:rPr>
         <w:object w:dxaOrig="9360" w:dyaOrig="2989">
-          <v:shape id="_x0000_i1124" type="#_x0000_t75" style="width:468pt;height:149.75pt" o:ole="" o:bordertopcolor="this" o:borderleftcolor="this" o:borderbottomcolor="this" o:borderrightcolor="this">
+          <v:shape id="_x0000_i1045" type="#_x0000_t75" style="width:468pt;height:149.85pt" o:ole="" o:bordertopcolor="this" o:borderleftcolor="this" o:borderbottomcolor="this" o:borderrightcolor="this">
             <v:imagedata r:id="rId46" o:title=""/>
             <w10:bordertop type="single" width="4"/>
             <w10:borderleft type="single" width="4"/>
             <w10:borderbottom type="single" width="4"/>
             <w10:borderright type="single" width="4"/>
           </v:shape>
-          <o:OLEObject Type="Embed" ProgID="Word.OpenDocumentText.12" ShapeID="_x0000_i1124" DrawAspect="Content" ObjectID="_1555382734" r:id="rId47"/>
+          <o:OLEObject Type="Embed" ProgID="Word.OpenDocumentText.12" ShapeID="_x0000_i1045" DrawAspect="Content" ObjectID="_1555395593" r:id="rId47"/>
         </w:object>
       </w:r>
     </w:p>
@@ -2061,14 +2045,14 @@
           <w:sz w:val="24"/>
         </w:rPr>
         <w:object w:dxaOrig="9360" w:dyaOrig="7036">
-          <v:shape id="_x0000_i1129" type="#_x0000_t75" style="width:468pt;height:351.8pt" o:ole="" o:bordertopcolor="this" o:borderleftcolor="this" o:borderbottomcolor="this" o:borderrightcolor="this">
+          <v:shape id="_x0000_i1046" type="#_x0000_t75" style="width:468pt;height:351.65pt" o:ole="" o:bordertopcolor="this" o:borderleftcolor="this" o:borderbottomcolor="this" o:borderrightcolor="this">
             <v:imagedata r:id="rId48" o:title=""/>
             <w10:bordertop type="single" width="4"/>
             <w10:borderleft type="single" width="4"/>
             <w10:borderbottom type="single" width="4"/>
             <w10:borderright type="single" width="4"/>
           </v:shape>
-          <o:OLEObject Type="Embed" ProgID="Word.OpenDocumentText.12" ShapeID="_x0000_i1129" DrawAspect="Content" ObjectID="_1555382735" r:id="rId49"/>
+          <o:OLEObject Type="Embed" ProgID="Word.OpenDocumentText.12" ShapeID="_x0000_i1046" DrawAspect="Content" ObjectID="_1555395594" r:id="rId49"/>
         </w:object>
       </w:r>
     </w:p>
@@ -2120,14 +2104,14 @@
           <w:sz w:val="24"/>
         </w:rPr>
         <w:object w:dxaOrig="9360" w:dyaOrig="5330">
-          <v:shape id="_x0000_i1131" type="#_x0000_t75" style="width:468pt;height:266.75pt" o:ole="" o:bordertopcolor="this" o:borderleftcolor="this" o:borderbottomcolor="this" o:borderrightcolor="this">
+          <v:shape id="_x0000_i1047" type="#_x0000_t75" style="width:468pt;height:266.25pt" o:ole="" o:bordertopcolor="this" o:borderleftcolor="this" o:borderbottomcolor="this" o:borderrightcolor="this">
             <v:imagedata r:id="rId50" o:title=""/>
             <w10:bordertop type="single" width="4"/>
             <w10:borderleft type="single" width="4"/>
             <w10:borderbottom type="single" width="4"/>
             <w10:borderright type="single" width="4"/>
           </v:shape>
-          <o:OLEObject Type="Embed" ProgID="Word.OpenDocumentText.12" ShapeID="_x0000_i1131" DrawAspect="Content" ObjectID="_1555382736" r:id="rId51"/>
+          <o:OLEObject Type="Embed" ProgID="Word.OpenDocumentText.12" ShapeID="_x0000_i1047" DrawAspect="Content" ObjectID="_1555395595" r:id="rId51"/>
         </w:object>
       </w:r>
     </w:p>
@@ -2163,14 +2147,14 @@
           <w:sz w:val="24"/>
         </w:rPr>
         <w:object w:dxaOrig="9360" w:dyaOrig="2089">
-          <v:shape id="_x0000_i1133" type="#_x0000_t75" style="width:468pt;height:104.75pt" o:ole="" o:bordertopcolor="this" o:borderleftcolor="this" o:borderbottomcolor="this" o:borderrightcolor="this">
+          <v:shape id="_x0000_i1048" type="#_x0000_t75" style="width:468pt;height:104.65pt" o:ole="" o:bordertopcolor="this" o:borderleftcolor="this" o:borderbottomcolor="this" o:borderrightcolor="this">
             <v:imagedata r:id="rId52" o:title=""/>
             <w10:bordertop type="single" width="4"/>
             <w10:borderleft type="single" width="4"/>
             <w10:borderbottom type="single" width="4"/>
             <w10:borderright type="single" width="4"/>
           </v:shape>
-          <o:OLEObject Type="Embed" ProgID="Word.OpenDocumentText.12" ShapeID="_x0000_i1133" DrawAspect="Content" ObjectID="_1555382737" r:id="rId53"/>
+          <o:OLEObject Type="Embed" ProgID="Word.OpenDocumentText.12" ShapeID="_x0000_i1048" DrawAspect="Content" ObjectID="_1555395596" r:id="rId53"/>
         </w:object>
       </w:r>
     </w:p>
@@ -2206,14 +2190,14 @@
           <w:sz w:val="24"/>
         </w:rPr>
         <w:object w:dxaOrig="9360" w:dyaOrig="8375">
-          <v:shape id="_x0000_i1135" type="#_x0000_t75" style="width:468pt;height:418.9pt" o:ole="" o:bordertopcolor="this" o:borderleftcolor="this" o:borderbottomcolor="this" o:borderrightcolor="this">
+          <v:shape id="_x0000_i1049" type="#_x0000_t75" style="width:468pt;height:418.6pt" o:ole="" o:bordertopcolor="this" o:borderleftcolor="this" o:borderbottomcolor="this" o:borderrightcolor="this">
             <v:imagedata r:id="rId54" o:title=""/>
             <w10:bordertop type="single" width="4"/>
             <w10:borderleft type="single" width="4"/>
             <w10:borderbottom type="single" width="4"/>
             <w10:borderright type="single" width="4"/>
           </v:shape>
-          <o:OLEObject Type="Embed" ProgID="Word.OpenDocumentText.12" ShapeID="_x0000_i1135" DrawAspect="Content" ObjectID="_1555382738" r:id="rId55"/>
+          <o:OLEObject Type="Embed" ProgID="Word.OpenDocumentText.12" ShapeID="_x0000_i1049" DrawAspect="Content" ObjectID="_1555395597" r:id="rId55"/>
         </w:object>
       </w:r>
     </w:p>
@@ -2249,14 +2233,14 @@
           <w:sz w:val="24"/>
         </w:rPr>
         <w:object w:dxaOrig="9360" w:dyaOrig="2810">
-          <v:shape id="_x0000_i1138" type="#_x0000_t75" style="width:468pt;height:140.75pt" o:ole="" o:bordertopcolor="this" o:borderleftcolor="this" o:borderbottomcolor="this" o:borderrightcolor="this">
+          <v:shape id="_x0000_i1050" type="#_x0000_t75" style="width:468pt;height:140.65pt" o:ole="" o:bordertopcolor="this" o:borderleftcolor="this" o:borderbottomcolor="this" o:borderrightcolor="this">
             <v:imagedata r:id="rId56" o:title=""/>
             <w10:bordertop type="single" width="4"/>
             <w10:borderleft type="single" width="4"/>
             <w10:borderbottom type="single" width="4"/>
             <w10:borderright type="single" width="4"/>
           </v:shape>
-          <o:OLEObject Type="Embed" ProgID="Word.OpenDocumentText.12" ShapeID="_x0000_i1138" DrawAspect="Content" ObjectID="_1555382739" r:id="rId57"/>
+          <o:OLEObject Type="Embed" ProgID="Word.OpenDocumentText.12" ShapeID="_x0000_i1050" DrawAspect="Content" ObjectID="_1555395598" r:id="rId57"/>
         </w:object>
       </w:r>
     </w:p>
@@ -2276,14 +2260,14 @@
           <w:sz w:val="24"/>
         </w:rPr>
         <w:object w:dxaOrig="9360" w:dyaOrig="6736">
-          <v:shape id="_x0000_i1140" type="#_x0000_t75" style="width:468pt;height:337.1pt" o:ole="" o:bordertopcolor="this" o:borderleftcolor="this" o:borderbottomcolor="this" o:borderrightcolor="this">
+          <v:shape id="_x0000_i1051" type="#_x0000_t75" style="width:468pt;height:336.55pt" o:ole="" o:bordertopcolor="this" o:borderleftcolor="this" o:borderbottomcolor="this" o:borderrightcolor="this">
             <v:imagedata r:id="rId58" o:title=""/>
             <w10:bordertop type="single" width="4"/>
             <w10:borderleft type="single" width="4"/>
             <w10:borderbottom type="single" width="4"/>
             <w10:borderright type="single" width="4"/>
           </v:shape>
-          <o:OLEObject Type="Embed" ProgID="Word.OpenDocumentText.12" ShapeID="_x0000_i1140" DrawAspect="Content" ObjectID="_1555382740" r:id="rId59"/>
+          <o:OLEObject Type="Embed" ProgID="Word.OpenDocumentText.12" ShapeID="_x0000_i1051" DrawAspect="Content" ObjectID="_1555395599" r:id="rId59"/>
         </w:object>
       </w:r>
     </w:p>
@@ -2333,27 +2317,349 @@
           <w:sz w:val="24"/>
         </w:rPr>
         <w:object w:dxaOrig="9360" w:dyaOrig="2539">
-          <v:shape id="_x0000_i1142" type="#_x0000_t75" style="width:468pt;height:126.8pt" o:ole="" o:bordertopcolor="this" o:borderleftcolor="this" o:borderbottomcolor="this" o:borderrightcolor="this">
+          <v:shape id="_x0000_i1052" type="#_x0000_t75" style="width:468pt;height:127.25pt" o:ole="" o:bordertopcolor="this" o:borderleftcolor="this" o:borderbottomcolor="this" o:borderrightcolor="this">
             <v:imagedata r:id="rId60" o:title=""/>
             <w10:bordertop type="single" width="4"/>
             <w10:borderleft type="single" width="4"/>
             <w10:borderbottom type="single" width="4"/>
             <w10:borderright type="single" width="4"/>
           </v:shape>
-          <o:OLEObject Type="Embed" ProgID="Word.OpenDocumentText.12" ShapeID="_x0000_i1142" DrawAspect="Content" ObjectID="_1555382741" r:id="rId61"/>
+          <o:OLEObject Type="Embed" ProgID="Word.OpenDocumentText.12" ShapeID="_x0000_i1052" DrawAspect="Content" ObjectID="_1555395600" r:id="rId61"/>
         </w:object>
       </w:r>
     </w:p>
     <w:p>
       <w:pPr>
-        <w:spacing w:before="240"/>
-        <w:rPr>
-          <w:rFonts w:ascii="Times New Roman" w:hAnsi="Times New Roman" w:cs="Times New Roman"/>
-          <w:sz w:val="24"/>
-        </w:rPr>
-      </w:pPr>
+        <w:rPr>
+          <w:rFonts w:ascii="Times New Roman" w:hAnsi="Times New Roman" w:cs="Times New Roman"/>
+          <w:sz w:val="24"/>
+        </w:rPr>
+      </w:pPr>
+      <w:r>
+        <w:rPr>
+          <w:rFonts w:ascii="Times New Roman" w:hAnsi="Times New Roman" w:cs="Times New Roman"/>
+          <w:sz w:val="24"/>
+        </w:rPr>
+        <w:br w:type="page"/>
+      </w:r>
+    </w:p>
+    <w:p>
+      <w:pPr>
+        <w:spacing w:before="240"/>
+        <w:rPr>
+          <w:rFonts w:ascii="Times New Roman" w:hAnsi="Times New Roman" w:cs="Times New Roman"/>
+          <w:b/>
+          <w:sz w:val="24"/>
+        </w:rPr>
+      </w:pPr>
+      <w:r>
+        <w:rPr>
+          <w:rFonts w:ascii="Times New Roman" w:hAnsi="Times New Roman" w:cs="Times New Roman"/>
+          <w:b/>
+          <w:sz w:val="24"/>
+        </w:rPr>
+        <w:lastRenderedPageBreak/>
+        <w:t>Question 4: Summing Up</w:t>
+      </w:r>
+    </w:p>
+    <w:p>
+      <w:pPr>
+        <w:spacing w:before="240" w:line="276" w:lineRule="auto"/>
+        <w:rPr>
+          <w:rFonts w:ascii="Times New Roman" w:hAnsi="Times New Roman" w:cs="Times New Roman"/>
+          <w:sz w:val="24"/>
+        </w:rPr>
+      </w:pPr>
+      <w:r>
+        <w:rPr>
+          <w:rFonts w:ascii="Times New Roman" w:hAnsi="Times New Roman" w:cs="Times New Roman"/>
+          <w:sz w:val="24"/>
+        </w:rPr>
+        <w:t xml:space="preserve">I was a bit apprehensive in the beginning about this course (because in my experience, most senior Professors like to go the old school way, and I hate to say this, but turn what could be potentially interesting topics into boring courses), but not for long. This class turned out to be a pleasant surprise. </w:t>
+      </w:r>
+      <w:r>
+        <w:rPr>
+          <w:rFonts w:ascii="Times New Roman" w:hAnsi="Times New Roman" w:cs="Times New Roman"/>
+          <w:sz w:val="24"/>
+        </w:rPr>
+        <w:t xml:space="preserve">Working on the latest technologies like Spark and Scala instead of going the </w:t>
+      </w:r>
+      <w:r>
+        <w:rPr>
+          <w:rFonts w:ascii="Times New Roman" w:hAnsi="Times New Roman" w:cs="Times New Roman"/>
+          <w:sz w:val="24"/>
+        </w:rPr>
+        <w:t>tried and tested way of Hadoop/</w:t>
+      </w:r>
+      <w:r>
+        <w:rPr>
+          <w:rFonts w:ascii="Times New Roman" w:hAnsi="Times New Roman" w:cs="Times New Roman"/>
+          <w:sz w:val="24"/>
+        </w:rPr>
+        <w:t>Java was great fun. I personally would have stuck with Python and never would have went for Scala if not for this course. I now understand how powerful a functional programming language Scala can be</w:t>
+      </w:r>
+      <w:r>
+        <w:rPr>
+          <w:rFonts w:ascii="Times New Roman" w:hAnsi="Times New Roman" w:cs="Times New Roman"/>
+          <w:sz w:val="24"/>
+        </w:rPr>
+        <w:t>, of which I’m a big fan now</w:t>
+      </w:r>
+      <w:r>
+        <w:rPr>
+          <w:rFonts w:ascii="Times New Roman" w:hAnsi="Times New Roman" w:cs="Times New Roman"/>
+          <w:sz w:val="24"/>
+        </w:rPr>
+        <w:t xml:space="preserve"> (But I still hate the Scala IDE, which sometimes stops showing output for no apparent reason. Since REPL works just on Save and there’s no option to run the code like other languages, most of these times I’m left wondering why there’s no output when all the syntax of my Scala worksheet is fine)</w:t>
+      </w:r>
+      <w:r>
+        <w:rPr>
+          <w:rFonts w:ascii="Times New Roman" w:hAnsi="Times New Roman" w:cs="Times New Roman"/>
+          <w:sz w:val="24"/>
+        </w:rPr>
+        <w:t>.</w:t>
+      </w:r>
+      <w:r>
+        <w:rPr>
+          <w:rFonts w:ascii="Times New Roman" w:hAnsi="Times New Roman" w:cs="Times New Roman"/>
+          <w:sz w:val="24"/>
+        </w:rPr>
+        <w:t xml:space="preserve"> In a broader sense, Thank You for expanding our horizon</w:t>
+      </w:r>
+      <w:r>
+        <w:rPr>
+          <w:rFonts w:ascii="Times New Roman" w:hAnsi="Times New Roman" w:cs="Times New Roman"/>
+          <w:sz w:val="24"/>
+        </w:rPr>
+        <w:t xml:space="preserve">s by forcing us learn this awesome new (for me, at least) language and broadening our narrow mindset of sticking with what we know best! I also believe in what you said in the last class, that Spark is going to be the next big thing in </w:t>
+      </w:r>
+      <w:r>
+        <w:rPr>
+          <w:rFonts w:ascii="Times New Roman" w:hAnsi="Times New Roman" w:cs="Times New Roman"/>
+          <w:sz w:val="24"/>
+        </w:rPr>
+        <w:t xml:space="preserve">practical </w:t>
+      </w:r>
+      <w:r>
+        <w:rPr>
+          <w:rFonts w:ascii="Times New Roman" w:hAnsi="Times New Roman" w:cs="Times New Roman"/>
+          <w:sz w:val="24"/>
+        </w:rPr>
+        <w:t>Data Science.</w:t>
+      </w:r>
+      <w:r>
+        <w:rPr>
+          <w:rFonts w:ascii="Times New Roman" w:hAnsi="Times New Roman" w:cs="Times New Roman"/>
+          <w:sz w:val="24"/>
+        </w:rPr>
+        <w:t xml:space="preserve"> Your insights from your vast professional experience before academi</w:t>
+      </w:r>
+    </w:p>
+    <w:p>
+      <w:pPr>
+        <w:spacing w:before="240" w:line="276" w:lineRule="auto"/>
+        <w:rPr>
+          <w:rFonts w:ascii="Times New Roman" w:hAnsi="Times New Roman" w:cs="Times New Roman"/>
+          <w:sz w:val="24"/>
+        </w:rPr>
+      </w:pPr>
+      <w:r>
+        <w:rPr>
+          <w:rFonts w:ascii="Times New Roman" w:hAnsi="Times New Roman" w:cs="Times New Roman"/>
+          <w:sz w:val="24"/>
+        </w:rPr>
+        <w:t xml:space="preserve">Continuing on from the “Managing the Cloud” course where, as a part of the project work we learnt how to set up a Spark cluster on cloud and perform some basic Spark operations on RDDs using Python. </w:t>
+      </w:r>
+      <w:r>
+        <w:rPr>
+          <w:rFonts w:ascii="Times New Roman" w:hAnsi="Times New Roman" w:cs="Times New Roman"/>
+          <w:sz w:val="24"/>
+        </w:rPr>
+        <w:t xml:space="preserve">I for one, sure </w:t>
+      </w:r>
+      <w:r>
+        <w:rPr>
+          <w:rFonts w:ascii="Times New Roman" w:hAnsi="Times New Roman" w:cs="Times New Roman"/>
+          <w:sz w:val="24"/>
+        </w:rPr>
+        <w:t xml:space="preserve">did not know the nuances of RDDs, DataFrames and Datasets </w:t>
+      </w:r>
+      <w:r>
+        <w:rPr>
+          <w:rFonts w:ascii="Times New Roman" w:hAnsi="Times New Roman" w:cs="Times New Roman"/>
+          <w:sz w:val="24"/>
+        </w:rPr>
+        <w:t xml:space="preserve">and their evolution in the Spark ecosystem, </w:t>
+      </w:r>
+      <w:r>
+        <w:rPr>
+          <w:rFonts w:ascii="Times New Roman" w:hAnsi="Times New Roman" w:cs="Times New Roman"/>
+          <w:sz w:val="24"/>
+        </w:rPr>
+        <w:t>of which I am confident now.</w:t>
+      </w:r>
+    </w:p>
+    <w:p>
+      <w:pPr>
+        <w:spacing w:before="240" w:line="276" w:lineRule="auto"/>
+        <w:rPr>
+          <w:rFonts w:ascii="Times New Roman" w:hAnsi="Times New Roman" w:cs="Times New Roman"/>
+          <w:sz w:val="24"/>
+        </w:rPr>
+      </w:pPr>
+      <w:r>
+        <w:rPr>
+          <w:rFonts w:ascii="Times New Roman" w:hAnsi="Times New Roman" w:cs="Times New Roman"/>
+          <w:sz w:val="24"/>
+        </w:rPr>
+        <w:t>While I appreciate the intent of familiarizing the students with the whole Spark ecosystem, I felt a little bit rushed in the second half of the semester, what with going through modules like MLlib, GraphX and Streaming week after week, with</w:t>
+      </w:r>
+      <w:r>
+        <w:rPr>
+          <w:rFonts w:ascii="Times New Roman" w:hAnsi="Times New Roman" w:cs="Times New Roman"/>
+          <w:sz w:val="24"/>
+        </w:rPr>
+        <w:t xml:space="preserve">out doing much meaningful work. I felt that it would be better if one module like MLlib was taken and </w:t>
+      </w:r>
+      <w:r>
+        <w:rPr>
+          <w:rFonts w:ascii="Times New Roman" w:hAnsi="Times New Roman" w:cs="Times New Roman"/>
+          <w:sz w:val="24"/>
+        </w:rPr>
+        <w:t xml:space="preserve">students were </w:t>
+      </w:r>
+      <w:r>
+        <w:rPr>
+          <w:rFonts w:ascii="Times New Roman" w:hAnsi="Times New Roman" w:cs="Times New Roman"/>
+          <w:sz w:val="24"/>
+        </w:rPr>
+        <w:t>made to work on practically</w:t>
+      </w:r>
+      <w:r>
+        <w:rPr>
+          <w:rFonts w:ascii="Times New Roman" w:hAnsi="Times New Roman" w:cs="Times New Roman"/>
+          <w:sz w:val="24"/>
+        </w:rPr>
+        <w:t>. Even better:</w:t>
+      </w:r>
+      <w:r>
+        <w:rPr>
+          <w:rFonts w:ascii="Times New Roman" w:hAnsi="Times New Roman" w:cs="Times New Roman"/>
+          <w:sz w:val="24"/>
+        </w:rPr>
+        <w:t xml:space="preserve"> something like a mini project maybe in groups of two or three (maybe even individually) with regular weekly or bi-weekly deadlines for modules to keep the students engaged would be pretty cool, and students could show off their work at the end of their semesters and even on their resumes.</w:t>
+      </w:r>
+    </w:p>
+    <w:p>
+      <w:pPr>
+        <w:spacing w:before="240" w:line="276" w:lineRule="auto"/>
+        <w:rPr>
+          <w:rFonts w:ascii="Times New Roman" w:hAnsi="Times New Roman" w:cs="Times New Roman"/>
+          <w:sz w:val="24"/>
+        </w:rPr>
+      </w:pPr>
+      <w:r>
+        <w:rPr>
+          <w:rFonts w:ascii="Times New Roman" w:hAnsi="Times New Roman" w:cs="Times New Roman"/>
+          <w:sz w:val="24"/>
+        </w:rPr>
+        <w:t xml:space="preserve">A side note on student engagement, you seemed pretty frustrated when </w:t>
+      </w:r>
+      <w:r>
+        <w:rPr>
+          <w:rFonts w:ascii="Times New Roman" w:hAnsi="Times New Roman" w:cs="Times New Roman"/>
+          <w:sz w:val="24"/>
+        </w:rPr>
+        <w:t xml:space="preserve">students didn’t interact much in class. I feel that it is just a cultural shock for most of us Indian students, who aren’t much used to openly disagreeing with the Professor’s ideas or even asking questions </w:t>
+      </w:r>
+      <w:r>
+        <w:rPr>
+          <w:rFonts w:ascii="Times New Roman" w:hAnsi="Times New Roman" w:cs="Times New Roman"/>
+          <w:sz w:val="24"/>
+        </w:rPr>
+        <w:t xml:space="preserve">in class. </w:t>
+      </w:r>
+      <w:r>
+        <w:rPr>
+          <w:rFonts w:ascii="Times New Roman" w:hAnsi="Times New Roman" w:cs="Times New Roman"/>
+          <w:sz w:val="24"/>
+        </w:rPr>
+        <w:t xml:space="preserve">But </w:t>
+      </w:r>
+      <w:r>
+        <w:rPr>
+          <w:rFonts w:ascii="Times New Roman" w:hAnsi="Times New Roman" w:cs="Times New Roman"/>
+          <w:sz w:val="24"/>
+        </w:rPr>
+        <w:t xml:space="preserve">have </w:t>
+      </w:r>
+      <w:r>
+        <w:rPr>
+          <w:rFonts w:ascii="Times New Roman" w:hAnsi="Times New Roman" w:cs="Times New Roman"/>
+          <w:sz w:val="24"/>
+        </w:rPr>
+        <w:t xml:space="preserve">no doubt that we are soaking up </w:t>
+      </w:r>
+      <w:r>
+        <w:rPr>
+          <w:rFonts w:ascii="Times New Roman" w:hAnsi="Times New Roman" w:cs="Times New Roman"/>
+          <w:sz w:val="24"/>
+        </w:rPr>
+        <w:t xml:space="preserve">all </w:t>
+      </w:r>
+      <w:r>
+        <w:rPr>
+          <w:rFonts w:ascii="Times New Roman" w:hAnsi="Times New Roman" w:cs="Times New Roman"/>
+          <w:sz w:val="24"/>
+        </w:rPr>
+        <w:t>the information</w:t>
+      </w:r>
+      <w:r>
+        <w:rPr>
+          <w:rFonts w:ascii="Times New Roman" w:hAnsi="Times New Roman" w:cs="Times New Roman"/>
+          <w:sz w:val="24"/>
+        </w:rPr>
+        <w:t xml:space="preserve"> you give out. I know that we also need to work on our communication skills and speak up more in class. I’m working on it.</w:t>
+      </w:r>
+    </w:p>
+    <w:p>
+      <w:pPr>
+        <w:spacing w:before="240" w:line="276" w:lineRule="auto"/>
+        <w:rPr>
+          <w:rFonts w:ascii="Times New Roman" w:hAnsi="Times New Roman" w:cs="Times New Roman"/>
+          <w:sz w:val="24"/>
+        </w:rPr>
+      </w:pPr>
+      <w:r>
+        <w:rPr>
+          <w:rFonts w:ascii="Times New Roman" w:hAnsi="Times New Roman" w:cs="Times New Roman"/>
+          <w:sz w:val="24"/>
+        </w:rPr>
+        <w:t>Finally, I would like to say that this was one of the best classes I’ve taken here at ASU. Thank</w:t>
+      </w:r>
+      <w:r>
+        <w:rPr>
+          <w:rFonts w:ascii="Times New Roman" w:hAnsi="Times New Roman" w:cs="Times New Roman"/>
+          <w:sz w:val="24"/>
+        </w:rPr>
+        <w:t xml:space="preserve"> you for making this available! And it was an honor to have you as our professor, and would love to work </w:t>
+      </w:r>
+      <w:r>
+        <w:rPr>
+          <w:rFonts w:ascii="Times New Roman" w:hAnsi="Times New Roman" w:cs="Times New Roman"/>
+          <w:sz w:val="24"/>
+        </w:rPr>
+        <w:t>for/</w:t>
+      </w:r>
       <w:bookmarkStart w:id="28" w:name="_GoBack"/>
       <w:bookmarkEnd w:id="28"/>
+      <w:r>
+        <w:rPr>
+          <w:rFonts w:ascii="Times New Roman" w:hAnsi="Times New Roman" w:cs="Times New Roman"/>
+          <w:sz w:val="24"/>
+        </w:rPr>
+        <w:t>with you in future, if I got a chance. So long!</w:t>
+      </w:r>
     </w:p>
     <w:sectPr>
       <w:footerReference w:type="default" r:id="rId62"/>
@@ -2367,7 +2673,7 @@
 </file>
 
 <file path=word/endnotes.xml><?xml version="1.0" encoding="utf-8"?>
-<w:endnotes xmlns:wpc="http://schemas.microsoft.com/office/word/2010/wordprocessingCanvas" xmlns:cx="http://schemas.microsoft.com/office/drawing/2014/chartex" xmlns:cx1="http://schemas.microsoft.com/office/drawing/2015/9/8/chartex" xmlns:mc="http://schemas.openxmlformats.org/markup-compatibility/2006" xmlns:o="urn:schemas-microsoft-com:office:office" xmlns:r="http://schemas.openxmlformats.org/officeDocument/2006/relationships" xmlns:m="http://schemas.openxmlformats.org/officeDocument/2006/math" xmlns:v="urn:schemas-microsoft-com:vml" xmlns:wp14="http://schemas.microsoft.com/office/word/2010/wordprocessingDrawing" xmlns:wp="http://schemas.openxmlformats.org/drawingml/2006/wordprocessingDrawing" xmlns:w10="urn:schemas-microsoft-com:office:word" xmlns:w="http://schemas.openxmlformats.org/wordprocessingml/2006/main" xmlns:w14="http://schemas.microsoft.com/office/word/2010/wordml" xmlns:w15="http://schemas.microsoft.com/office/word/2012/wordml" xmlns:w16se="http://schemas.microsoft.com/office/word/2015/wordml/symex" xmlns:wpg="http://schemas.microsoft.com/office/word/2010/wordprocessingGroup" xmlns:wpi="http://schemas.microsoft.com/office/word/2010/wordprocessingInk" xmlns:wne="http://schemas.microsoft.com/office/word/2006/wordml" xmlns:wps="http://schemas.microsoft.com/office/word/2010/wordprocessingShape" mc:Ignorable="w14 w15 w16se wp14">
+<w:endnotes xmlns:wpc="http://schemas.microsoft.com/office/word/2010/wordprocessingCanvas" xmlns:cx="http://schemas.microsoft.com/office/drawing/2014/chartex" xmlns:cx1="http://schemas.microsoft.com/office/drawing/2015/9/8/chartex" xmlns:cx2="http://schemas.microsoft.com/office/drawing/2015/10/21/chartex" xmlns:cx3="http://schemas.microsoft.com/office/drawing/2016/5/9/chartex" xmlns:cx4="http://schemas.microsoft.com/office/drawing/2016/5/10/chartex" xmlns:cx5="http://schemas.microsoft.com/office/drawing/2016/5/11/chartex" xmlns:cx6="http://schemas.microsoft.com/office/drawing/2016/5/12/chartex" xmlns:cx7="http://schemas.microsoft.com/office/drawing/2016/5/13/chartex" xmlns:cx8="http://schemas.microsoft.com/office/drawing/2016/5/14/chartex" xmlns:mc="http://schemas.openxmlformats.org/markup-compatibility/2006" xmlns:o="urn:schemas-microsoft-com:office:office" xmlns:r="http://schemas.openxmlformats.org/officeDocument/2006/relationships" xmlns:m="http://schemas.openxmlformats.org/officeDocument/2006/math" xmlns:v="urn:schemas-microsoft-com:vml" xmlns:wp14="http://schemas.microsoft.com/office/word/2010/wordprocessingDrawing" xmlns:wp="http://schemas.openxmlformats.org/drawingml/2006/wordprocessingDrawing" xmlns:w10="urn:schemas-microsoft-com:office:word" xmlns:w="http://schemas.openxmlformats.org/wordprocessingml/2006/main" xmlns:w14="http://schemas.microsoft.com/office/word/2010/wordml" xmlns:w15="http://schemas.microsoft.com/office/word/2012/wordml" xmlns:w16se="http://schemas.microsoft.com/office/word/2015/wordml/symex" xmlns:wpg="http://schemas.microsoft.com/office/word/2010/wordprocessingGroup" xmlns:wpi="http://schemas.microsoft.com/office/word/2010/wordprocessingInk" xmlns:wne="http://schemas.microsoft.com/office/word/2006/wordml" xmlns:wps="http://schemas.microsoft.com/office/word/2010/wordprocessingShape" mc:Ignorable="w14 w15 w16se wp14">
   <w:endnote w:type="separator" w:id="-1">
     <w:p>
       <w:pPr>
@@ -2392,7 +2698,7 @@
 </file>
 
 <file path=word/footer1.xml><?xml version="1.0" encoding="utf-8"?>
-<w:ftr xmlns:wpc="http://schemas.microsoft.com/office/word/2010/wordprocessingCanvas" xmlns:cx="http://schemas.microsoft.com/office/drawing/2014/chartex" xmlns:cx1="http://schemas.microsoft.com/office/drawing/2015/9/8/chartex" xmlns:mc="http://schemas.openxmlformats.org/markup-compatibility/2006" xmlns:o="urn:schemas-microsoft-com:office:office" xmlns:r="http://schemas.openxmlformats.org/officeDocument/2006/relationships" xmlns:m="http://schemas.openxmlformats.org/officeDocument/2006/math" xmlns:v="urn:schemas-microsoft-com:vml" xmlns:wp14="http://schemas.microsoft.com/office/word/2010/wordprocessingDrawing" xmlns:wp="http://schemas.openxmlformats.org/drawingml/2006/wordprocessingDrawing" xmlns:w10="urn:schemas-microsoft-com:office:word" xmlns:w="http://schemas.openxmlformats.org/wordprocessingml/2006/main" xmlns:w14="http://schemas.microsoft.com/office/word/2010/wordml" xmlns:w15="http://schemas.microsoft.com/office/word/2012/wordml" xmlns:w16se="http://schemas.microsoft.com/office/word/2015/wordml/symex" xmlns:wpg="http://schemas.microsoft.com/office/word/2010/wordprocessingGroup" xmlns:wpi="http://schemas.microsoft.com/office/word/2010/wordprocessingInk" xmlns:wne="http://schemas.microsoft.com/office/word/2006/wordml" xmlns:wps="http://schemas.microsoft.com/office/word/2010/wordprocessingShape" mc:Ignorable="w14 w15 w16se wp14">
+<w:ftr xmlns:wpc="http://schemas.microsoft.com/office/word/2010/wordprocessingCanvas" xmlns:cx="http://schemas.microsoft.com/office/drawing/2014/chartex" xmlns:cx1="http://schemas.microsoft.com/office/drawing/2015/9/8/chartex" xmlns:cx2="http://schemas.microsoft.com/office/drawing/2015/10/21/chartex" xmlns:cx3="http://schemas.microsoft.com/office/drawing/2016/5/9/chartex" xmlns:cx4="http://schemas.microsoft.com/office/drawing/2016/5/10/chartex" xmlns:cx5="http://schemas.microsoft.com/office/drawing/2016/5/11/chartex" xmlns:cx6="http://schemas.microsoft.com/office/drawing/2016/5/12/chartex" xmlns:cx7="http://schemas.microsoft.com/office/drawing/2016/5/13/chartex" xmlns:cx8="http://schemas.microsoft.com/office/drawing/2016/5/14/chartex" xmlns:mc="http://schemas.openxmlformats.org/markup-compatibility/2006" xmlns:o="urn:schemas-microsoft-com:office:office" xmlns:r="http://schemas.openxmlformats.org/officeDocument/2006/relationships" xmlns:m="http://schemas.openxmlformats.org/officeDocument/2006/math" xmlns:v="urn:schemas-microsoft-com:vml" xmlns:wp14="http://schemas.microsoft.com/office/word/2010/wordprocessingDrawing" xmlns:wp="http://schemas.openxmlformats.org/drawingml/2006/wordprocessingDrawing" xmlns:w10="urn:schemas-microsoft-com:office:word" xmlns:w="http://schemas.openxmlformats.org/wordprocessingml/2006/main" xmlns:w14="http://schemas.microsoft.com/office/word/2010/wordml" xmlns:w15="http://schemas.microsoft.com/office/word/2012/wordml" xmlns:w16se="http://schemas.microsoft.com/office/word/2015/wordml/symex" xmlns:wpg="http://schemas.microsoft.com/office/word/2010/wordprocessingGroup" xmlns:wpi="http://schemas.microsoft.com/office/word/2010/wordprocessingInk" xmlns:wne="http://schemas.microsoft.com/office/word/2006/wordml" xmlns:wps="http://schemas.microsoft.com/office/word/2010/wordprocessingShape" mc:Ignorable="w14 w15 w16se wp14">
   <w:sdt>
     <w:sdtPr>
       <w:id w:val="-1384327450"/>
@@ -2425,7 +2731,7 @@
           <w:rPr>
             <w:noProof/>
           </w:rPr>
-          <w:t>15</w:t>
+          <w:t>16</w:t>
         </w:r>
         <w:r>
           <w:rPr>
@@ -2445,7 +2751,7 @@
 </file>
 
 <file path=word/footnotes.xml><?xml version="1.0" encoding="utf-8"?>
-<w:footnotes xmlns:wpc="http://schemas.microsoft.com/office/word/2010/wordprocessingCanvas" xmlns:cx="http://schemas.microsoft.com/office/drawing/2014/chartex" xmlns:cx1="http://schemas.microsoft.com/office/drawing/2015/9/8/chartex" xmlns:mc="http://schemas.openxmlformats.org/markup-compatibility/2006" xmlns:o="urn:schemas-microsoft-com:office:office" xmlns:r="http://schemas.openxmlformats.org/officeDocument/2006/relationships" xmlns:m="http://schemas.openxmlformats.org/officeDocument/2006/math" xmlns:v="urn:schemas-microsoft-com:vml" xmlns:wp14="http://schemas.microsoft.com/office/word/2010/wordprocessingDrawing" xmlns:wp="http://schemas.openxmlformats.org/drawingml/2006/wordprocessingDrawing" xmlns:w10="urn:schemas-microsoft-com:office:word" xmlns:w="http://schemas.openxmlformats.org/wordprocessingml/2006/main" xmlns:w14="http://schemas.microsoft.com/office/word/2010/wordml" xmlns:w15="http://schemas.microsoft.com/office/word/2012/wordml" xmlns:w16se="http://schemas.microsoft.com/office/word/2015/wordml/symex" xmlns:wpg="http://schemas.microsoft.com/office/word/2010/wordprocessingGroup" xmlns:wpi="http://schemas.microsoft.com/office/word/2010/wordprocessingInk" xmlns:wne="http://schemas.microsoft.com/office/word/2006/wordml" xmlns:wps="http://schemas.microsoft.com/office/word/2010/wordprocessingShape" mc:Ignorable="w14 w15 w16se wp14">
+<w:footnotes xmlns:wpc="http://schemas.microsoft.com/office/word/2010/wordprocessingCanvas" xmlns:cx="http://schemas.microsoft.com/office/drawing/2014/chartex" xmlns:cx1="http://schemas.microsoft.com/office/drawing/2015/9/8/chartex" xmlns:cx2="http://schemas.microsoft.com/office/drawing/2015/10/21/chartex" xmlns:cx3="http://schemas.microsoft.com/office/drawing/2016/5/9/chartex" xmlns:cx4="http://schemas.microsoft.com/office/drawing/2016/5/10/chartex" xmlns:cx5="http://schemas.microsoft.com/office/drawing/2016/5/11/chartex" xmlns:cx6="http://schemas.microsoft.com/office/drawing/2016/5/12/chartex" xmlns:cx7="http://schemas.microsoft.com/office/drawing/2016/5/13/chartex" xmlns:cx8="http://schemas.microsoft.com/office/drawing/2016/5/14/chartex" xmlns:mc="http://schemas.openxmlformats.org/markup-compatibility/2006" xmlns:o="urn:schemas-microsoft-com:office:office" xmlns:r="http://schemas.openxmlformats.org/officeDocument/2006/relationships" xmlns:m="http://schemas.openxmlformats.org/officeDocument/2006/math" xmlns:v="urn:schemas-microsoft-com:vml" xmlns:wp14="http://schemas.microsoft.com/office/word/2010/wordprocessingDrawing" xmlns:wp="http://schemas.openxmlformats.org/drawingml/2006/wordprocessingDrawing" xmlns:w10="urn:schemas-microsoft-com:office:word" xmlns:w="http://schemas.openxmlformats.org/wordprocessingml/2006/main" xmlns:w14="http://schemas.microsoft.com/office/word/2010/wordml" xmlns:w15="http://schemas.microsoft.com/office/word/2012/wordml" xmlns:w16se="http://schemas.microsoft.com/office/word/2015/wordml/symex" xmlns:wpg="http://schemas.microsoft.com/office/word/2010/wordprocessingGroup" xmlns:wpi="http://schemas.microsoft.com/office/word/2010/wordprocessingInk" xmlns:wne="http://schemas.microsoft.com/office/word/2006/wordml" xmlns:wps="http://schemas.microsoft.com/office/word/2010/wordprocessingShape" mc:Ignorable="w14 w15 w16se wp14">
   <w:footnote w:type="separator" w:id="-1">
     <w:p>
       <w:pPr>
@@ -2486,7 +2792,7 @@
       </w:pPr>
     </w:pPrDefault>
   </w:docDefaults>
-  <w:latentStyles w:defLockedState="0" w:defUIPriority="99" w:defSemiHidden="0" w:defUnhideWhenUsed="0" w:defQFormat="0" w:count="371">
+  <w:latentStyles w:defLockedState="0" w:defUIPriority="99" w:defSemiHidden="0" w:defUnhideWhenUsed="0" w:defQFormat="0" w:count="374">
     <w:lsdException w:name="Normal" w:uiPriority="0" w:qFormat="1"/>
     <w:lsdException w:name="heading 1" w:uiPriority="9" w:qFormat="1"/>
     <w:lsdException w:name="heading 2" w:semiHidden="1" w:uiPriority="9" w:unhideWhenUsed="1" w:qFormat="1"/>
@@ -2858,6 +3164,9 @@
     <w:lsdException w:name="List Table 5 Dark Accent 6" w:uiPriority="50"/>
     <w:lsdException w:name="List Table 6 Colorful Accent 6" w:uiPriority="51"/>
     <w:lsdException w:name="List Table 7 Colorful Accent 6" w:uiPriority="52"/>
+    <w:lsdException w:name="Mention" w:semiHidden="1" w:unhideWhenUsed="1"/>
+    <w:lsdException w:name="Smart Hyperlink" w:semiHidden="1" w:unhideWhenUsed="1"/>
+    <w:lsdException w:name="Hashtag" w:semiHidden="1" w:unhideWhenUsed="1"/>
   </w:latentStyles>
   <w:style w:type="paragraph" w:default="1" w:styleId="Normal">
     <w:name w:val="Normal"/>
@@ -2866,6 +3175,7 @@
   <w:style w:type="character" w:default="1" w:styleId="DefaultParagraphFont">
     <w:name w:val="Default Paragraph Font"/>
     <w:uiPriority w:val="1"/>
+    <w:semiHidden/>
     <w:unhideWhenUsed/>
   </w:style>
   <w:style w:type="table" w:default="1" w:styleId="TableNormal">

</xml_diff>